<commit_message>
working on migrating account to React while making notes on 12 concepts
</commit_message>
<xml_diff>
--- a/12 Main Concepts of React.docx
+++ b/12 Main Concepts of React.docx
@@ -55,7 +55,13 @@
         </w:rPr>
       </w:pPr>
       <w:r>
-        <w:t xml:space="preserve">JSX is a syntax extension to JavaScript. We recommend using it with React to describe what the UI should look like. </w:t>
+        <w:t>JSX is a sy</w:t>
+      </w:r>
+      <w:r>
+        <w:t>ntax extension to JavaScript. Use</w:t>
+      </w:r>
+      <w:r>
+        <w:t xml:space="preserve"> it with React to describe what the UI should look like. </w:t>
       </w:r>
     </w:p>
     <w:p>
@@ -69,6 +75,33 @@
           <w:b/>
         </w:rPr>
         <w:t>Why do you think JSX was created?</w:t>
+      </w:r>
+    </w:p>
+    <w:p>
+      <w:pPr>
+        <w:pStyle w:val="ListParagraph"/>
+        <w:numPr>
+          <w:ilvl w:val="0"/>
+          <w:numId w:val="5"/>
+        </w:numPr>
+        <w:rPr>
+          <w:rFonts w:cstheme="minorHAnsi"/>
+          <w:b/>
+        </w:rPr>
+      </w:pPr>
+      <w:r>
+        <w:rPr>
+          <w:rFonts w:cstheme="minorHAnsi"/>
+          <w:color w:val="000000"/>
+        </w:rPr>
+        <w:t xml:space="preserve">JSX was created because it’s </w:t>
+      </w:r>
+      <w:r>
+        <w:rPr>
+          <w:rFonts w:cstheme="minorHAnsi"/>
+          <w:color w:val="000000"/>
+        </w:rPr>
+        <w:t>helpful as a visual aid when working with UI inside the JavaScript code. It also allows React to show more useful error and warning messages.</w:t>
       </w:r>
     </w:p>
     <w:p>
@@ -130,6 +163,269 @@
           <w:numId w:val="1"/>
         </w:numPr>
       </w:pPr>
+      <w:r>
+        <w:t>Prevents injection attacks</w:t>
+      </w:r>
+    </w:p>
+    <w:p>
+      <w:pPr>
+        <w:pStyle w:val="ListParagraph"/>
+        <w:numPr>
+          <w:ilvl w:val="1"/>
+          <w:numId w:val="1"/>
+        </w:numPr>
+      </w:pPr>
+    </w:p>
+    <w:p>
+      <w:pPr>
+        <w:rPr>
+          <w:b/>
+        </w:rPr>
+      </w:pPr>
+      <w:r>
+        <w:rPr>
+          <w:b/>
+        </w:rPr>
+        <w:tab/>
+        <w:t>Drawbacks:</w:t>
+      </w:r>
+    </w:p>
+    <w:p>
+      <w:pPr>
+        <w:pStyle w:val="ListParagraph"/>
+        <w:numPr>
+          <w:ilvl w:val="0"/>
+          <w:numId w:val="6"/>
+        </w:numPr>
+        <w:rPr>
+          <w:b/>
+        </w:rPr>
+      </w:pPr>
+      <w:r>
+        <w:t>Some people online found it difficult to learn</w:t>
+      </w:r>
+    </w:p>
+    <w:p>
+      <w:pPr>
+        <w:rPr>
+          <w:b/>
+        </w:rPr>
+      </w:pPr>
+      <w:r>
+        <w:rPr>
+          <w:b/>
+        </w:rPr>
+        <w:t>What is rendering? How does React update only what’s needed?</w:t>
+      </w:r>
+    </w:p>
+    <w:p>
+      <w:pPr>
+        <w:pStyle w:val="ListParagraph"/>
+        <w:numPr>
+          <w:ilvl w:val="0"/>
+          <w:numId w:val="2"/>
+        </w:numPr>
+      </w:pPr>
+      <w:r>
+        <w:t>Unlike browser DOM elements, React elements are plain objects, and are cheap to create. React DOM takes care of updating the DOM to match the React elements.</w:t>
+      </w:r>
+    </w:p>
+    <w:p>
+      <w:pPr>
+        <w:pStyle w:val="ListParagraph"/>
+        <w:numPr>
+          <w:ilvl w:val="0"/>
+          <w:numId w:val="2"/>
+        </w:numPr>
+      </w:pPr>
+      <w:r>
+        <w:t>React DOM compares the element and its children to the previous one, and only applies the DOM updates necessary to bring the DOM to the desired state.</w:t>
+      </w:r>
+    </w:p>
+    <w:p>
+      <w:pPr>
+        <w:rPr>
+          <w:b/>
+        </w:rPr>
+      </w:pPr>
+      <w:r>
+        <w:rPr>
+          <w:b/>
+        </w:rPr>
+        <w:t>How and why do you compose and extract components?</w:t>
+      </w:r>
+    </w:p>
+    <w:p>
+      <w:pPr>
+        <w:pStyle w:val="ListParagraph"/>
+        <w:numPr>
+          <w:ilvl w:val="0"/>
+          <w:numId w:val="4"/>
+        </w:numPr>
+        <w:rPr>
+          <w:b/>
+        </w:rPr>
+      </w:pPr>
+      <w:r>
+        <w:t>Composing a component is when one component refers to another in its output. You can extract components from complex, nested components, and then use composition to refer to those individual parts. This allows for abstraction (displaying essential information and hiding the details) which makes the code easier to read and understand.</w:t>
+      </w:r>
+    </w:p>
+    <w:p>
+      <w:pPr>
+        <w:rPr>
+          <w:b/>
+        </w:rPr>
+      </w:pPr>
+      <w:r>
+        <w:rPr>
+          <w:b/>
+        </w:rPr>
+        <w:t>What is a pure function?</w:t>
+      </w:r>
+    </w:p>
+    <w:p>
+      <w:pPr>
+        <w:pStyle w:val="ListParagraph"/>
+        <w:numPr>
+          <w:ilvl w:val="0"/>
+          <w:numId w:val="4"/>
+        </w:numPr>
+        <w:rPr>
+          <w:b/>
+        </w:rPr>
+      </w:pPr>
+      <w:r>
+        <w:t xml:space="preserve">A function is pure when it does not attempt to change its input, and always returns the same result for the same inputs. </w:t>
+      </w:r>
+    </w:p>
+    <w:p>
+      <w:pPr>
+        <w:pStyle w:val="ListParagraph"/>
+        <w:numPr>
+          <w:ilvl w:val="0"/>
+          <w:numId w:val="4"/>
+        </w:numPr>
+        <w:rPr>
+          <w:b/>
+        </w:rPr>
+      </w:pPr>
+      <w:r>
+        <w:t>All React components must act like pure functions with respect to their props.</w:t>
+      </w:r>
+    </w:p>
+    <w:p>
+      <w:pPr>
+        <w:rPr>
+          <w:b/>
+        </w:rPr>
+      </w:pPr>
+      <w:r>
+        <w:rPr>
+          <w:b/>
+        </w:rPr>
+        <w:t>What are the rules of working with the state? Why are they such?</w:t>
+      </w:r>
+    </w:p>
+    <w:p>
+      <w:pPr>
+        <w:pStyle w:val="ListParagraph"/>
+        <w:numPr>
+          <w:ilvl w:val="0"/>
+          <w:numId w:val="7"/>
+        </w:numPr>
+        <w:rPr>
+          <w:b/>
+        </w:rPr>
+      </w:pPr>
+      <w:r>
+        <w:lastRenderedPageBreak/>
+        <w:t xml:space="preserve">You must call </w:t>
+      </w:r>
+      <w:proofErr w:type="spellStart"/>
+      <w:proofErr w:type="gramStart"/>
+      <w:r>
+        <w:t>setState</w:t>
+      </w:r>
+      <w:proofErr w:type="spellEnd"/>
+      <w:r>
+        <w:t>(</w:t>
+      </w:r>
+      <w:proofErr w:type="gramEnd"/>
+      <w:r>
+        <w:t xml:space="preserve">) to change the state of something – you can’t access it directly by saying something like </w:t>
+      </w:r>
+      <w:proofErr w:type="spellStart"/>
+      <w:r>
+        <w:t>this.state.example</w:t>
+      </w:r>
+      <w:proofErr w:type="spellEnd"/>
+      <w:r>
+        <w:t xml:space="preserve"> = ‘New’; -&gt; the only place you can assign </w:t>
+      </w:r>
+      <w:proofErr w:type="spellStart"/>
+      <w:r>
+        <w:t>this.state</w:t>
+      </w:r>
+      <w:proofErr w:type="spellEnd"/>
+      <w:r>
+        <w:t xml:space="preserve"> is within the constructor.</w:t>
+      </w:r>
+    </w:p>
+    <w:p>
+      <w:pPr>
+        <w:pStyle w:val="ListParagraph"/>
+        <w:numPr>
+          <w:ilvl w:val="0"/>
+          <w:numId w:val="7"/>
+        </w:numPr>
+        <w:rPr>
+          <w:b/>
+        </w:rPr>
+      </w:pPr>
+      <w:r>
+        <w:t xml:space="preserve">React often bundles multiple </w:t>
+      </w:r>
+      <w:proofErr w:type="spellStart"/>
+      <w:proofErr w:type="gramStart"/>
+      <w:r>
+        <w:t>setState</w:t>
+      </w:r>
+      <w:proofErr w:type="spellEnd"/>
+      <w:r>
+        <w:t>(</w:t>
+      </w:r>
+      <w:proofErr w:type="gramEnd"/>
+      <w:r>
+        <w:t>) calls into a single update for performance reasons.</w:t>
+      </w:r>
+    </w:p>
+    <w:p>
+      <w:pPr>
+        <w:pStyle w:val="ListParagraph"/>
+        <w:numPr>
+          <w:ilvl w:val="0"/>
+          <w:numId w:val="7"/>
+        </w:numPr>
+      </w:pPr>
+      <w:r>
+        <w:t xml:space="preserve">Because </w:t>
+      </w:r>
+      <w:proofErr w:type="spellStart"/>
+      <w:r>
+        <w:t>this.props</w:t>
+      </w:r>
+      <w:proofErr w:type="spellEnd"/>
+      <w:r>
+        <w:t xml:space="preserve"> and </w:t>
+      </w:r>
+      <w:proofErr w:type="spellStart"/>
+      <w:r>
+        <w:t>this.state</w:t>
+      </w:r>
+      <w:proofErr w:type="spellEnd"/>
+      <w:r>
+        <w:t xml:space="preserve"> may be updated asynchronously, you should not rely on their values for calculating the next state.</w:t>
+      </w:r>
       <w:bookmarkStart w:id="0" w:name="_GoBack"/>
       <w:bookmarkEnd w:id="0"/>
     </w:p>
@@ -143,8 +439,85 @@
         <w:rPr>
           <w:b/>
         </w:rPr>
-        <w:tab/>
-        <w:t>Drawbacks:</w:t>
+        <w:t>What are some of the common life cycle methods in React? When would you use them?</w:t>
+      </w:r>
+    </w:p>
+    <w:p>
+      <w:pPr>
+        <w:rPr>
+          <w:b/>
+        </w:rPr>
+      </w:pPr>
+      <w:r>
+        <w:rPr>
+          <w:b/>
+        </w:rPr>
+        <w:t>What is conditional rendering? How can you prevent a component from rendering?</w:t>
+      </w:r>
+    </w:p>
+    <w:p>
+      <w:pPr>
+        <w:rPr>
+          <w:b/>
+        </w:rPr>
+      </w:pPr>
+      <w:r>
+        <w:rPr>
+          <w:b/>
+        </w:rPr>
+        <w:t>How can you render an array of components in React?</w:t>
+      </w:r>
+    </w:p>
+    <w:p>
+      <w:pPr>
+        <w:rPr>
+          <w:b/>
+        </w:rPr>
+      </w:pPr>
+      <w:r>
+        <w:rPr>
+          <w:b/>
+        </w:rPr>
+        <w:t>How can you extract components with keys?</w:t>
+      </w:r>
+    </w:p>
+    <w:p>
+      <w:pPr>
+        <w:rPr>
+          <w:b/>
+        </w:rPr>
+      </w:pPr>
+      <w:r>
+        <w:rPr>
+          <w:b/>
+        </w:rPr>
+        <w:t>What are special considerations for forms in React? What are controlled and uncontrolled components? What are the benefits and drawbacks of either?</w:t>
+      </w:r>
+    </w:p>
+    <w:p>
+      <w:pPr>
+        <w:rPr>
+          <w:b/>
+        </w:rPr>
+      </w:pPr>
+      <w:r>
+        <w:rPr>
+          <w:b/>
+        </w:rPr>
+        <w:t>What is React recommendation on composition, inheritance and specialization?</w:t>
+      </w:r>
+    </w:p>
+    <w:p>
+      <w:pPr>
+        <w:rPr>
+          <w:b/>
+        </w:rPr>
+      </w:pPr>
+      <w:r>
+        <w:rPr>
+          <w:b/>
+        </w:rPr>
+        <w:t>Discuss minimal representation of state, where the state is suggested to live and inverse data flow.</w:t>
       </w:r>
     </w:p>
     <w:p>
@@ -169,38 +542,603 @@
   <w:abstractNum w:abstractNumId="0">
     <w:nsid w:val="29B53A49"/>
     <w:multiLevelType w:val="hybridMultilevel"/>
-    <w:tmpl w:val="604C9DC2"/>
-    <w:lvl w:ilvl="0" w:tplc="10090001">
+    <w:tmpl w:val="AB5C8C26"/>
+    <w:lvl w:ilvl="0" w:tplc="10090005">
+      <w:start w:val="1"/>
+      <w:numFmt w:val="bullet"/>
+      <w:lvlText w:val=""/>
+      <w:lvlJc w:val="left"/>
+      <w:pPr>
+        <w:ind w:left="720" w:hanging="360"/>
+      </w:pPr>
+      <w:rPr>
+        <w:rFonts w:ascii="Wingdings" w:hAnsi="Wingdings" w:hint="default"/>
+      </w:rPr>
+    </w:lvl>
+    <w:lvl w:ilvl="1" w:tplc="10090005">
+      <w:start w:val="1"/>
+      <w:numFmt w:val="bullet"/>
+      <w:lvlText w:val=""/>
+      <w:lvlJc w:val="left"/>
+      <w:pPr>
+        <w:ind w:left="1440" w:hanging="360"/>
+      </w:pPr>
+      <w:rPr>
+        <w:rFonts w:ascii="Wingdings" w:hAnsi="Wingdings" w:hint="default"/>
+      </w:rPr>
+    </w:lvl>
+    <w:lvl w:ilvl="2" w:tplc="10090005">
+      <w:start w:val="1"/>
+      <w:numFmt w:val="bullet"/>
+      <w:lvlText w:val=""/>
+      <w:lvlJc w:val="left"/>
+      <w:pPr>
+        <w:ind w:left="2160" w:hanging="360"/>
+      </w:pPr>
+      <w:rPr>
+        <w:rFonts w:ascii="Wingdings" w:hAnsi="Wingdings" w:hint="default"/>
+      </w:rPr>
+    </w:lvl>
+    <w:lvl w:ilvl="3" w:tplc="10090001" w:tentative="1">
       <w:start w:val="1"/>
       <w:numFmt w:val="bullet"/>
       <w:lvlText w:val=""/>
       <w:lvlJc w:val="left"/>
       <w:pPr>
+        <w:ind w:left="2880" w:hanging="360"/>
+      </w:pPr>
+      <w:rPr>
+        <w:rFonts w:ascii="Symbol" w:hAnsi="Symbol" w:hint="default"/>
+      </w:rPr>
+    </w:lvl>
+    <w:lvl w:ilvl="4" w:tplc="10090003" w:tentative="1">
+      <w:start w:val="1"/>
+      <w:numFmt w:val="bullet"/>
+      <w:lvlText w:val="o"/>
+      <w:lvlJc w:val="left"/>
+      <w:pPr>
+        <w:ind w:left="3600" w:hanging="360"/>
+      </w:pPr>
+      <w:rPr>
+        <w:rFonts w:ascii="Courier New" w:hAnsi="Courier New" w:cs="Courier New" w:hint="default"/>
+      </w:rPr>
+    </w:lvl>
+    <w:lvl w:ilvl="5" w:tplc="10090005" w:tentative="1">
+      <w:start w:val="1"/>
+      <w:numFmt w:val="bullet"/>
+      <w:lvlText w:val=""/>
+      <w:lvlJc w:val="left"/>
+      <w:pPr>
+        <w:ind w:left="4320" w:hanging="360"/>
+      </w:pPr>
+      <w:rPr>
+        <w:rFonts w:ascii="Wingdings" w:hAnsi="Wingdings" w:hint="default"/>
+      </w:rPr>
+    </w:lvl>
+    <w:lvl w:ilvl="6" w:tplc="10090001" w:tentative="1">
+      <w:start w:val="1"/>
+      <w:numFmt w:val="bullet"/>
+      <w:lvlText w:val=""/>
+      <w:lvlJc w:val="left"/>
+      <w:pPr>
+        <w:ind w:left="5040" w:hanging="360"/>
+      </w:pPr>
+      <w:rPr>
+        <w:rFonts w:ascii="Symbol" w:hAnsi="Symbol" w:hint="default"/>
+      </w:rPr>
+    </w:lvl>
+    <w:lvl w:ilvl="7" w:tplc="10090003" w:tentative="1">
+      <w:start w:val="1"/>
+      <w:numFmt w:val="bullet"/>
+      <w:lvlText w:val="o"/>
+      <w:lvlJc w:val="left"/>
+      <w:pPr>
+        <w:ind w:left="5760" w:hanging="360"/>
+      </w:pPr>
+      <w:rPr>
+        <w:rFonts w:ascii="Courier New" w:hAnsi="Courier New" w:cs="Courier New" w:hint="default"/>
+      </w:rPr>
+    </w:lvl>
+    <w:lvl w:ilvl="8" w:tplc="10090005" w:tentative="1">
+      <w:start w:val="1"/>
+      <w:numFmt w:val="bullet"/>
+      <w:lvlText w:val=""/>
+      <w:lvlJc w:val="left"/>
+      <w:pPr>
+        <w:ind w:left="6480" w:hanging="360"/>
+      </w:pPr>
+      <w:rPr>
+        <w:rFonts w:ascii="Wingdings" w:hAnsi="Wingdings" w:hint="default"/>
+      </w:rPr>
+    </w:lvl>
+  </w:abstractNum>
+  <w:abstractNum w:abstractNumId="1">
+    <w:nsid w:val="384021A2"/>
+    <w:multiLevelType w:val="hybridMultilevel"/>
+    <w:tmpl w:val="EA3C821A"/>
+    <w:lvl w:ilvl="0" w:tplc="10090005">
+      <w:start w:val="1"/>
+      <w:numFmt w:val="bullet"/>
+      <w:lvlText w:val=""/>
+      <w:lvlJc w:val="left"/>
+      <w:pPr>
+        <w:ind w:left="1800" w:hanging="360"/>
+      </w:pPr>
+      <w:rPr>
+        <w:rFonts w:ascii="Wingdings" w:hAnsi="Wingdings" w:hint="default"/>
+      </w:rPr>
+    </w:lvl>
+    <w:lvl w:ilvl="1" w:tplc="10090003" w:tentative="1">
+      <w:start w:val="1"/>
+      <w:numFmt w:val="bullet"/>
+      <w:lvlText w:val="o"/>
+      <w:lvlJc w:val="left"/>
+      <w:pPr>
+        <w:ind w:left="2520" w:hanging="360"/>
+      </w:pPr>
+      <w:rPr>
+        <w:rFonts w:ascii="Courier New" w:hAnsi="Courier New" w:cs="Courier New" w:hint="default"/>
+      </w:rPr>
+    </w:lvl>
+    <w:lvl w:ilvl="2" w:tplc="10090005" w:tentative="1">
+      <w:start w:val="1"/>
+      <w:numFmt w:val="bullet"/>
+      <w:lvlText w:val=""/>
+      <w:lvlJc w:val="left"/>
+      <w:pPr>
+        <w:ind w:left="3240" w:hanging="360"/>
+      </w:pPr>
+      <w:rPr>
+        <w:rFonts w:ascii="Wingdings" w:hAnsi="Wingdings" w:hint="default"/>
+      </w:rPr>
+    </w:lvl>
+    <w:lvl w:ilvl="3" w:tplc="10090001" w:tentative="1">
+      <w:start w:val="1"/>
+      <w:numFmt w:val="bullet"/>
+      <w:lvlText w:val=""/>
+      <w:lvlJc w:val="left"/>
+      <w:pPr>
+        <w:ind w:left="3960" w:hanging="360"/>
+      </w:pPr>
+      <w:rPr>
+        <w:rFonts w:ascii="Symbol" w:hAnsi="Symbol" w:hint="default"/>
+      </w:rPr>
+    </w:lvl>
+    <w:lvl w:ilvl="4" w:tplc="10090003" w:tentative="1">
+      <w:start w:val="1"/>
+      <w:numFmt w:val="bullet"/>
+      <w:lvlText w:val="o"/>
+      <w:lvlJc w:val="left"/>
+      <w:pPr>
+        <w:ind w:left="4680" w:hanging="360"/>
+      </w:pPr>
+      <w:rPr>
+        <w:rFonts w:ascii="Courier New" w:hAnsi="Courier New" w:cs="Courier New" w:hint="default"/>
+      </w:rPr>
+    </w:lvl>
+    <w:lvl w:ilvl="5" w:tplc="10090005" w:tentative="1">
+      <w:start w:val="1"/>
+      <w:numFmt w:val="bullet"/>
+      <w:lvlText w:val=""/>
+      <w:lvlJc w:val="left"/>
+      <w:pPr>
+        <w:ind w:left="5400" w:hanging="360"/>
+      </w:pPr>
+      <w:rPr>
+        <w:rFonts w:ascii="Wingdings" w:hAnsi="Wingdings" w:hint="default"/>
+      </w:rPr>
+    </w:lvl>
+    <w:lvl w:ilvl="6" w:tplc="10090001" w:tentative="1">
+      <w:start w:val="1"/>
+      <w:numFmt w:val="bullet"/>
+      <w:lvlText w:val=""/>
+      <w:lvlJc w:val="left"/>
+      <w:pPr>
+        <w:ind w:left="6120" w:hanging="360"/>
+      </w:pPr>
+      <w:rPr>
+        <w:rFonts w:ascii="Symbol" w:hAnsi="Symbol" w:hint="default"/>
+      </w:rPr>
+    </w:lvl>
+    <w:lvl w:ilvl="7" w:tplc="10090003" w:tentative="1">
+      <w:start w:val="1"/>
+      <w:numFmt w:val="bullet"/>
+      <w:lvlText w:val="o"/>
+      <w:lvlJc w:val="left"/>
+      <w:pPr>
+        <w:ind w:left="6840" w:hanging="360"/>
+      </w:pPr>
+      <w:rPr>
+        <w:rFonts w:ascii="Courier New" w:hAnsi="Courier New" w:cs="Courier New" w:hint="default"/>
+      </w:rPr>
+    </w:lvl>
+    <w:lvl w:ilvl="8" w:tplc="10090005" w:tentative="1">
+      <w:start w:val="1"/>
+      <w:numFmt w:val="bullet"/>
+      <w:lvlText w:val=""/>
+      <w:lvlJc w:val="left"/>
+      <w:pPr>
+        <w:ind w:left="7560" w:hanging="360"/>
+      </w:pPr>
+      <w:rPr>
+        <w:rFonts w:ascii="Wingdings" w:hAnsi="Wingdings" w:hint="default"/>
+      </w:rPr>
+    </w:lvl>
+  </w:abstractNum>
+  <w:abstractNum w:abstractNumId="2">
+    <w:nsid w:val="5AB81D26"/>
+    <w:multiLevelType w:val="hybridMultilevel"/>
+    <w:tmpl w:val="F3141008"/>
+    <w:lvl w:ilvl="0" w:tplc="10090005">
+      <w:start w:val="1"/>
+      <w:numFmt w:val="bullet"/>
+      <w:lvlText w:val=""/>
+      <w:lvlJc w:val="left"/>
+      <w:pPr>
+        <w:ind w:left="1440" w:hanging="360"/>
+      </w:pPr>
+      <w:rPr>
+        <w:rFonts w:ascii="Wingdings" w:hAnsi="Wingdings" w:hint="default"/>
+      </w:rPr>
+    </w:lvl>
+    <w:lvl w:ilvl="1" w:tplc="10090003" w:tentative="1">
+      <w:start w:val="1"/>
+      <w:numFmt w:val="bullet"/>
+      <w:lvlText w:val="o"/>
+      <w:lvlJc w:val="left"/>
+      <w:pPr>
+        <w:ind w:left="2160" w:hanging="360"/>
+      </w:pPr>
+      <w:rPr>
+        <w:rFonts w:ascii="Courier New" w:hAnsi="Courier New" w:cs="Courier New" w:hint="default"/>
+      </w:rPr>
+    </w:lvl>
+    <w:lvl w:ilvl="2" w:tplc="10090005" w:tentative="1">
+      <w:start w:val="1"/>
+      <w:numFmt w:val="bullet"/>
+      <w:lvlText w:val=""/>
+      <w:lvlJc w:val="left"/>
+      <w:pPr>
+        <w:ind w:left="2880" w:hanging="360"/>
+      </w:pPr>
+      <w:rPr>
+        <w:rFonts w:ascii="Wingdings" w:hAnsi="Wingdings" w:hint="default"/>
+      </w:rPr>
+    </w:lvl>
+    <w:lvl w:ilvl="3" w:tplc="10090001" w:tentative="1">
+      <w:start w:val="1"/>
+      <w:numFmt w:val="bullet"/>
+      <w:lvlText w:val=""/>
+      <w:lvlJc w:val="left"/>
+      <w:pPr>
+        <w:ind w:left="3600" w:hanging="360"/>
+      </w:pPr>
+      <w:rPr>
+        <w:rFonts w:ascii="Symbol" w:hAnsi="Symbol" w:hint="default"/>
+      </w:rPr>
+    </w:lvl>
+    <w:lvl w:ilvl="4" w:tplc="10090003" w:tentative="1">
+      <w:start w:val="1"/>
+      <w:numFmt w:val="bullet"/>
+      <w:lvlText w:val="o"/>
+      <w:lvlJc w:val="left"/>
+      <w:pPr>
+        <w:ind w:left="4320" w:hanging="360"/>
+      </w:pPr>
+      <w:rPr>
+        <w:rFonts w:ascii="Courier New" w:hAnsi="Courier New" w:cs="Courier New" w:hint="default"/>
+      </w:rPr>
+    </w:lvl>
+    <w:lvl w:ilvl="5" w:tplc="10090005" w:tentative="1">
+      <w:start w:val="1"/>
+      <w:numFmt w:val="bullet"/>
+      <w:lvlText w:val=""/>
+      <w:lvlJc w:val="left"/>
+      <w:pPr>
+        <w:ind w:left="5040" w:hanging="360"/>
+      </w:pPr>
+      <w:rPr>
+        <w:rFonts w:ascii="Wingdings" w:hAnsi="Wingdings" w:hint="default"/>
+      </w:rPr>
+    </w:lvl>
+    <w:lvl w:ilvl="6" w:tplc="10090001" w:tentative="1">
+      <w:start w:val="1"/>
+      <w:numFmt w:val="bullet"/>
+      <w:lvlText w:val=""/>
+      <w:lvlJc w:val="left"/>
+      <w:pPr>
+        <w:ind w:left="5760" w:hanging="360"/>
+      </w:pPr>
+      <w:rPr>
+        <w:rFonts w:ascii="Symbol" w:hAnsi="Symbol" w:hint="default"/>
+      </w:rPr>
+    </w:lvl>
+    <w:lvl w:ilvl="7" w:tplc="10090003" w:tentative="1">
+      <w:start w:val="1"/>
+      <w:numFmt w:val="bullet"/>
+      <w:lvlText w:val="o"/>
+      <w:lvlJc w:val="left"/>
+      <w:pPr>
+        <w:ind w:left="6480" w:hanging="360"/>
+      </w:pPr>
+      <w:rPr>
+        <w:rFonts w:ascii="Courier New" w:hAnsi="Courier New" w:cs="Courier New" w:hint="default"/>
+      </w:rPr>
+    </w:lvl>
+    <w:lvl w:ilvl="8" w:tplc="10090005" w:tentative="1">
+      <w:start w:val="1"/>
+      <w:numFmt w:val="bullet"/>
+      <w:lvlText w:val=""/>
+      <w:lvlJc w:val="left"/>
+      <w:pPr>
+        <w:ind w:left="7200" w:hanging="360"/>
+      </w:pPr>
+      <w:rPr>
+        <w:rFonts w:ascii="Wingdings" w:hAnsi="Wingdings" w:hint="default"/>
+      </w:rPr>
+    </w:lvl>
+  </w:abstractNum>
+  <w:abstractNum w:abstractNumId="3">
+    <w:nsid w:val="626F1A24"/>
+    <w:multiLevelType w:val="hybridMultilevel"/>
+    <w:tmpl w:val="094885C0"/>
+    <w:lvl w:ilvl="0" w:tplc="10090005">
+      <w:start w:val="1"/>
+      <w:numFmt w:val="bullet"/>
+      <w:lvlText w:val=""/>
+      <w:lvlJc w:val="left"/>
+      <w:pPr>
+        <w:ind w:left="1080" w:hanging="360"/>
+      </w:pPr>
+      <w:rPr>
+        <w:rFonts w:ascii="Wingdings" w:hAnsi="Wingdings" w:hint="default"/>
+      </w:rPr>
+    </w:lvl>
+    <w:lvl w:ilvl="1" w:tplc="10090003" w:tentative="1">
+      <w:start w:val="1"/>
+      <w:numFmt w:val="bullet"/>
+      <w:lvlText w:val="o"/>
+      <w:lvlJc w:val="left"/>
+      <w:pPr>
+        <w:ind w:left="1800" w:hanging="360"/>
+      </w:pPr>
+      <w:rPr>
+        <w:rFonts w:ascii="Courier New" w:hAnsi="Courier New" w:cs="Courier New" w:hint="default"/>
+      </w:rPr>
+    </w:lvl>
+    <w:lvl w:ilvl="2" w:tplc="10090005" w:tentative="1">
+      <w:start w:val="1"/>
+      <w:numFmt w:val="bullet"/>
+      <w:lvlText w:val=""/>
+      <w:lvlJc w:val="left"/>
+      <w:pPr>
+        <w:ind w:left="2520" w:hanging="360"/>
+      </w:pPr>
+      <w:rPr>
+        <w:rFonts w:ascii="Wingdings" w:hAnsi="Wingdings" w:hint="default"/>
+      </w:rPr>
+    </w:lvl>
+    <w:lvl w:ilvl="3" w:tplc="10090001" w:tentative="1">
+      <w:start w:val="1"/>
+      <w:numFmt w:val="bullet"/>
+      <w:lvlText w:val=""/>
+      <w:lvlJc w:val="left"/>
+      <w:pPr>
+        <w:ind w:left="3240" w:hanging="360"/>
+      </w:pPr>
+      <w:rPr>
+        <w:rFonts w:ascii="Symbol" w:hAnsi="Symbol" w:hint="default"/>
+      </w:rPr>
+    </w:lvl>
+    <w:lvl w:ilvl="4" w:tplc="10090003" w:tentative="1">
+      <w:start w:val="1"/>
+      <w:numFmt w:val="bullet"/>
+      <w:lvlText w:val="o"/>
+      <w:lvlJc w:val="left"/>
+      <w:pPr>
+        <w:ind w:left="3960" w:hanging="360"/>
+      </w:pPr>
+      <w:rPr>
+        <w:rFonts w:ascii="Courier New" w:hAnsi="Courier New" w:cs="Courier New" w:hint="default"/>
+      </w:rPr>
+    </w:lvl>
+    <w:lvl w:ilvl="5" w:tplc="10090005" w:tentative="1">
+      <w:start w:val="1"/>
+      <w:numFmt w:val="bullet"/>
+      <w:lvlText w:val=""/>
+      <w:lvlJc w:val="left"/>
+      <w:pPr>
+        <w:ind w:left="4680" w:hanging="360"/>
+      </w:pPr>
+      <w:rPr>
+        <w:rFonts w:ascii="Wingdings" w:hAnsi="Wingdings" w:hint="default"/>
+      </w:rPr>
+    </w:lvl>
+    <w:lvl w:ilvl="6" w:tplc="10090001" w:tentative="1">
+      <w:start w:val="1"/>
+      <w:numFmt w:val="bullet"/>
+      <w:lvlText w:val=""/>
+      <w:lvlJc w:val="left"/>
+      <w:pPr>
+        <w:ind w:left="5400" w:hanging="360"/>
+      </w:pPr>
+      <w:rPr>
+        <w:rFonts w:ascii="Symbol" w:hAnsi="Symbol" w:hint="default"/>
+      </w:rPr>
+    </w:lvl>
+    <w:lvl w:ilvl="7" w:tplc="10090003" w:tentative="1">
+      <w:start w:val="1"/>
+      <w:numFmt w:val="bullet"/>
+      <w:lvlText w:val="o"/>
+      <w:lvlJc w:val="left"/>
+      <w:pPr>
+        <w:ind w:left="6120" w:hanging="360"/>
+      </w:pPr>
+      <w:rPr>
+        <w:rFonts w:ascii="Courier New" w:hAnsi="Courier New" w:cs="Courier New" w:hint="default"/>
+      </w:rPr>
+    </w:lvl>
+    <w:lvl w:ilvl="8" w:tplc="10090005" w:tentative="1">
+      <w:start w:val="1"/>
+      <w:numFmt w:val="bullet"/>
+      <w:lvlText w:val=""/>
+      <w:lvlJc w:val="left"/>
+      <w:pPr>
+        <w:ind w:left="6840" w:hanging="360"/>
+      </w:pPr>
+      <w:rPr>
+        <w:rFonts w:ascii="Wingdings" w:hAnsi="Wingdings" w:hint="default"/>
+      </w:rPr>
+    </w:lvl>
+  </w:abstractNum>
+  <w:abstractNum w:abstractNumId="4">
+    <w:nsid w:val="6464246D"/>
+    <w:multiLevelType w:val="hybridMultilevel"/>
+    <w:tmpl w:val="6BB43BA4"/>
+    <w:lvl w:ilvl="0" w:tplc="10090005">
+      <w:start w:val="1"/>
+      <w:numFmt w:val="bullet"/>
+      <w:lvlText w:val=""/>
+      <w:lvlJc w:val="left"/>
+      <w:pPr>
         <w:ind w:left="720" w:hanging="360"/>
       </w:pPr>
       <w:rPr>
+        <w:rFonts w:ascii="Wingdings" w:hAnsi="Wingdings" w:hint="default"/>
+      </w:rPr>
+    </w:lvl>
+    <w:lvl w:ilvl="1" w:tplc="10090003" w:tentative="1">
+      <w:start w:val="1"/>
+      <w:numFmt w:val="bullet"/>
+      <w:lvlText w:val="o"/>
+      <w:lvlJc w:val="left"/>
+      <w:pPr>
+        <w:ind w:left="1440" w:hanging="360"/>
+      </w:pPr>
+      <w:rPr>
+        <w:rFonts w:ascii="Courier New" w:hAnsi="Courier New" w:cs="Courier New" w:hint="default"/>
+      </w:rPr>
+    </w:lvl>
+    <w:lvl w:ilvl="2" w:tplc="10090005" w:tentative="1">
+      <w:start w:val="1"/>
+      <w:numFmt w:val="bullet"/>
+      <w:lvlText w:val=""/>
+      <w:lvlJc w:val="left"/>
+      <w:pPr>
+        <w:ind w:left="2160" w:hanging="360"/>
+      </w:pPr>
+      <w:rPr>
+        <w:rFonts w:ascii="Wingdings" w:hAnsi="Wingdings" w:hint="default"/>
+      </w:rPr>
+    </w:lvl>
+    <w:lvl w:ilvl="3" w:tplc="10090001" w:tentative="1">
+      <w:start w:val="1"/>
+      <w:numFmt w:val="bullet"/>
+      <w:lvlText w:val=""/>
+      <w:lvlJc w:val="left"/>
+      <w:pPr>
+        <w:ind w:left="2880" w:hanging="360"/>
+      </w:pPr>
+      <w:rPr>
         <w:rFonts w:ascii="Symbol" w:hAnsi="Symbol" w:hint="default"/>
       </w:rPr>
     </w:lvl>
-    <w:lvl w:ilvl="1" w:tplc="10090005">
-      <w:start w:val="1"/>
-      <w:numFmt w:val="bullet"/>
-      <w:lvlText w:val=""/>
-      <w:lvlJc w:val="left"/>
-      <w:pPr>
-        <w:ind w:left="1440" w:hanging="360"/>
-      </w:pPr>
-      <w:rPr>
-        <w:rFonts w:ascii="Wingdings" w:hAnsi="Wingdings" w:hint="default"/>
-      </w:rPr>
-    </w:lvl>
-    <w:lvl w:ilvl="2" w:tplc="10090005">
-      <w:start w:val="1"/>
-      <w:numFmt w:val="bullet"/>
-      <w:lvlText w:val=""/>
-      <w:lvlJc w:val="left"/>
-      <w:pPr>
-        <w:ind w:left="2160" w:hanging="360"/>
+    <w:lvl w:ilvl="4" w:tplc="10090003" w:tentative="1">
+      <w:start w:val="1"/>
+      <w:numFmt w:val="bullet"/>
+      <w:lvlText w:val="o"/>
+      <w:lvlJc w:val="left"/>
+      <w:pPr>
+        <w:ind w:left="3600" w:hanging="360"/>
+      </w:pPr>
+      <w:rPr>
+        <w:rFonts w:ascii="Courier New" w:hAnsi="Courier New" w:cs="Courier New" w:hint="default"/>
+      </w:rPr>
+    </w:lvl>
+    <w:lvl w:ilvl="5" w:tplc="10090005" w:tentative="1">
+      <w:start w:val="1"/>
+      <w:numFmt w:val="bullet"/>
+      <w:lvlText w:val=""/>
+      <w:lvlJc w:val="left"/>
+      <w:pPr>
+        <w:ind w:left="4320" w:hanging="360"/>
+      </w:pPr>
+      <w:rPr>
+        <w:rFonts w:ascii="Wingdings" w:hAnsi="Wingdings" w:hint="default"/>
+      </w:rPr>
+    </w:lvl>
+    <w:lvl w:ilvl="6" w:tplc="10090001" w:tentative="1">
+      <w:start w:val="1"/>
+      <w:numFmt w:val="bullet"/>
+      <w:lvlText w:val=""/>
+      <w:lvlJc w:val="left"/>
+      <w:pPr>
+        <w:ind w:left="5040" w:hanging="360"/>
+      </w:pPr>
+      <w:rPr>
+        <w:rFonts w:ascii="Symbol" w:hAnsi="Symbol" w:hint="default"/>
+      </w:rPr>
+    </w:lvl>
+    <w:lvl w:ilvl="7" w:tplc="10090003" w:tentative="1">
+      <w:start w:val="1"/>
+      <w:numFmt w:val="bullet"/>
+      <w:lvlText w:val="o"/>
+      <w:lvlJc w:val="left"/>
+      <w:pPr>
+        <w:ind w:left="5760" w:hanging="360"/>
+      </w:pPr>
+      <w:rPr>
+        <w:rFonts w:ascii="Courier New" w:hAnsi="Courier New" w:cs="Courier New" w:hint="default"/>
+      </w:rPr>
+    </w:lvl>
+    <w:lvl w:ilvl="8" w:tplc="10090005" w:tentative="1">
+      <w:start w:val="1"/>
+      <w:numFmt w:val="bullet"/>
+      <w:lvlText w:val=""/>
+      <w:lvlJc w:val="left"/>
+      <w:pPr>
+        <w:ind w:left="6480" w:hanging="360"/>
+      </w:pPr>
+      <w:rPr>
+        <w:rFonts w:ascii="Wingdings" w:hAnsi="Wingdings" w:hint="default"/>
+      </w:rPr>
+    </w:lvl>
+  </w:abstractNum>
+  <w:abstractNum w:abstractNumId="5">
+    <w:nsid w:val="667978BE"/>
+    <w:multiLevelType w:val="hybridMultilevel"/>
+    <w:tmpl w:val="BFFA6250"/>
+    <w:lvl w:ilvl="0" w:tplc="10090005">
+      <w:start w:val="1"/>
+      <w:numFmt w:val="bullet"/>
+      <w:lvlText w:val=""/>
+      <w:lvlJc w:val="left"/>
+      <w:pPr>
+        <w:ind w:left="1080" w:hanging="360"/>
+      </w:pPr>
+      <w:rPr>
+        <w:rFonts w:ascii="Wingdings" w:hAnsi="Wingdings" w:hint="default"/>
+      </w:rPr>
+    </w:lvl>
+    <w:lvl w:ilvl="1" w:tplc="10090003" w:tentative="1">
+      <w:start w:val="1"/>
+      <w:numFmt w:val="bullet"/>
+      <w:lvlText w:val="o"/>
+      <w:lvlJc w:val="left"/>
+      <w:pPr>
+        <w:ind w:left="1800" w:hanging="360"/>
+      </w:pPr>
+      <w:rPr>
+        <w:rFonts w:ascii="Courier New" w:hAnsi="Courier New" w:cs="Courier New" w:hint="default"/>
+      </w:rPr>
+    </w:lvl>
+    <w:lvl w:ilvl="2" w:tplc="10090005" w:tentative="1">
+      <w:start w:val="1"/>
+      <w:numFmt w:val="bullet"/>
+      <w:lvlText w:val=""/>
+      <w:lvlJc w:val="left"/>
+      <w:pPr>
+        <w:ind w:left="2520" w:hanging="360"/>
       </w:pPr>
       <w:rPr>
         <w:rFonts w:ascii="Wingdings" w:hAnsi="Wingdings" w:hint="default"/>
@@ -212,7 +1150,7 @@
       <w:lvlText w:val=""/>
       <w:lvlJc w:val="left"/>
       <w:pPr>
-        <w:ind w:left="2880" w:hanging="360"/>
+        <w:ind w:left="3240" w:hanging="360"/>
       </w:pPr>
       <w:rPr>
         <w:rFonts w:ascii="Symbol" w:hAnsi="Symbol" w:hint="default"/>
@@ -224,7 +1162,7 @@
       <w:lvlText w:val="o"/>
       <w:lvlJc w:val="left"/>
       <w:pPr>
-        <w:ind w:left="3600" w:hanging="360"/>
+        <w:ind w:left="3960" w:hanging="360"/>
       </w:pPr>
       <w:rPr>
         <w:rFonts w:ascii="Courier New" w:hAnsi="Courier New" w:cs="Courier New" w:hint="default"/>
@@ -236,7 +1174,7 @@
       <w:lvlText w:val=""/>
       <w:lvlJc w:val="left"/>
       <w:pPr>
-        <w:ind w:left="4320" w:hanging="360"/>
+        <w:ind w:left="4680" w:hanging="360"/>
       </w:pPr>
       <w:rPr>
         <w:rFonts w:ascii="Wingdings" w:hAnsi="Wingdings" w:hint="default"/>
@@ -248,7 +1186,7 @@
       <w:lvlText w:val=""/>
       <w:lvlJc w:val="left"/>
       <w:pPr>
-        <w:ind w:left="5040" w:hanging="360"/>
+        <w:ind w:left="5400" w:hanging="360"/>
       </w:pPr>
       <w:rPr>
         <w:rFonts w:ascii="Symbol" w:hAnsi="Symbol" w:hint="default"/>
@@ -260,7 +1198,7 @@
       <w:lvlText w:val="o"/>
       <w:lvlJc w:val="left"/>
       <w:pPr>
-        <w:ind w:left="5760" w:hanging="360"/>
+        <w:ind w:left="6120" w:hanging="360"/>
       </w:pPr>
       <w:rPr>
         <w:rFonts w:ascii="Courier New" w:hAnsi="Courier New" w:cs="Courier New" w:hint="default"/>
@@ -272,7 +1210,120 @@
       <w:lvlText w:val=""/>
       <w:lvlJc w:val="left"/>
       <w:pPr>
-        <w:ind w:left="6480" w:hanging="360"/>
+        <w:ind w:left="6840" w:hanging="360"/>
+      </w:pPr>
+      <w:rPr>
+        <w:rFonts w:ascii="Wingdings" w:hAnsi="Wingdings" w:hint="default"/>
+      </w:rPr>
+    </w:lvl>
+  </w:abstractNum>
+  <w:abstractNum w:abstractNumId="6">
+    <w:nsid w:val="7067712D"/>
+    <w:multiLevelType w:val="hybridMultilevel"/>
+    <w:tmpl w:val="1D24404E"/>
+    <w:lvl w:ilvl="0" w:tplc="10090005">
+      <w:start w:val="1"/>
+      <w:numFmt w:val="bullet"/>
+      <w:lvlText w:val=""/>
+      <w:lvlJc w:val="left"/>
+      <w:pPr>
+        <w:ind w:left="1080" w:hanging="360"/>
+      </w:pPr>
+      <w:rPr>
+        <w:rFonts w:ascii="Wingdings" w:hAnsi="Wingdings" w:hint="default"/>
+      </w:rPr>
+    </w:lvl>
+    <w:lvl w:ilvl="1" w:tplc="10090003">
+      <w:start w:val="1"/>
+      <w:numFmt w:val="bullet"/>
+      <w:lvlText w:val="o"/>
+      <w:lvlJc w:val="left"/>
+      <w:pPr>
+        <w:ind w:left="1800" w:hanging="360"/>
+      </w:pPr>
+      <w:rPr>
+        <w:rFonts w:ascii="Courier New" w:hAnsi="Courier New" w:cs="Courier New" w:hint="default"/>
+      </w:rPr>
+    </w:lvl>
+    <w:lvl w:ilvl="2" w:tplc="10090005" w:tentative="1">
+      <w:start w:val="1"/>
+      <w:numFmt w:val="bullet"/>
+      <w:lvlText w:val=""/>
+      <w:lvlJc w:val="left"/>
+      <w:pPr>
+        <w:ind w:left="2520" w:hanging="360"/>
+      </w:pPr>
+      <w:rPr>
+        <w:rFonts w:ascii="Wingdings" w:hAnsi="Wingdings" w:hint="default"/>
+      </w:rPr>
+    </w:lvl>
+    <w:lvl w:ilvl="3" w:tplc="10090001" w:tentative="1">
+      <w:start w:val="1"/>
+      <w:numFmt w:val="bullet"/>
+      <w:lvlText w:val=""/>
+      <w:lvlJc w:val="left"/>
+      <w:pPr>
+        <w:ind w:left="3240" w:hanging="360"/>
+      </w:pPr>
+      <w:rPr>
+        <w:rFonts w:ascii="Symbol" w:hAnsi="Symbol" w:hint="default"/>
+      </w:rPr>
+    </w:lvl>
+    <w:lvl w:ilvl="4" w:tplc="10090003" w:tentative="1">
+      <w:start w:val="1"/>
+      <w:numFmt w:val="bullet"/>
+      <w:lvlText w:val="o"/>
+      <w:lvlJc w:val="left"/>
+      <w:pPr>
+        <w:ind w:left="3960" w:hanging="360"/>
+      </w:pPr>
+      <w:rPr>
+        <w:rFonts w:ascii="Courier New" w:hAnsi="Courier New" w:cs="Courier New" w:hint="default"/>
+      </w:rPr>
+    </w:lvl>
+    <w:lvl w:ilvl="5" w:tplc="10090005" w:tentative="1">
+      <w:start w:val="1"/>
+      <w:numFmt w:val="bullet"/>
+      <w:lvlText w:val=""/>
+      <w:lvlJc w:val="left"/>
+      <w:pPr>
+        <w:ind w:left="4680" w:hanging="360"/>
+      </w:pPr>
+      <w:rPr>
+        <w:rFonts w:ascii="Wingdings" w:hAnsi="Wingdings" w:hint="default"/>
+      </w:rPr>
+    </w:lvl>
+    <w:lvl w:ilvl="6" w:tplc="10090001" w:tentative="1">
+      <w:start w:val="1"/>
+      <w:numFmt w:val="bullet"/>
+      <w:lvlText w:val=""/>
+      <w:lvlJc w:val="left"/>
+      <w:pPr>
+        <w:ind w:left="5400" w:hanging="360"/>
+      </w:pPr>
+      <w:rPr>
+        <w:rFonts w:ascii="Symbol" w:hAnsi="Symbol" w:hint="default"/>
+      </w:rPr>
+    </w:lvl>
+    <w:lvl w:ilvl="7" w:tplc="10090003" w:tentative="1">
+      <w:start w:val="1"/>
+      <w:numFmt w:val="bullet"/>
+      <w:lvlText w:val="o"/>
+      <w:lvlJc w:val="left"/>
+      <w:pPr>
+        <w:ind w:left="6120" w:hanging="360"/>
+      </w:pPr>
+      <w:rPr>
+        <w:rFonts w:ascii="Courier New" w:hAnsi="Courier New" w:cs="Courier New" w:hint="default"/>
+      </w:rPr>
+    </w:lvl>
+    <w:lvl w:ilvl="8" w:tplc="10090005" w:tentative="1">
+      <w:start w:val="1"/>
+      <w:numFmt w:val="bullet"/>
+      <w:lvlText w:val=""/>
+      <w:lvlJc w:val="left"/>
+      <w:pPr>
+        <w:ind w:left="6840" w:hanging="360"/>
       </w:pPr>
       <w:rPr>
         <w:rFonts w:ascii="Wingdings" w:hAnsi="Wingdings" w:hint="default"/>
@@ -281,6 +1332,24 @@
   </w:abstractNum>
   <w:num w:numId="1">
     <w:abstractNumId w:val="0"/>
+  </w:num>
+  <w:num w:numId="2">
+    <w:abstractNumId w:val="6"/>
+  </w:num>
+  <w:num w:numId="3">
+    <w:abstractNumId w:val="1"/>
+  </w:num>
+  <w:num w:numId="4">
+    <w:abstractNumId w:val="3"/>
+  </w:num>
+  <w:num w:numId="5">
+    <w:abstractNumId w:val="4"/>
+  </w:num>
+  <w:num w:numId="6">
+    <w:abstractNumId w:val="2"/>
+  </w:num>
+  <w:num w:numId="7">
+    <w:abstractNumId w:val="5"/>
   </w:num>
 </w:numbering>
 </file>

</xml_diff>

<commit_message>
only two concepts of React remaining
</commit_message>
<xml_diff>
--- a/12 Main Concepts of React.docx
+++ b/12 Main Concepts of React.docx
@@ -94,14 +94,7 @@
           <w:rFonts w:cstheme="minorHAnsi"/>
           <w:color w:val="000000"/>
         </w:rPr>
-        <w:t xml:space="preserve">JSX was created because it’s </w:t>
-      </w:r>
-      <w:r>
-        <w:rPr>
-          <w:rFonts w:cstheme="minorHAnsi"/>
-          <w:color w:val="000000"/>
-        </w:rPr>
-        <w:t>helpful as a visual aid when working with UI inside the JavaScript code. It also allows React to show more useful error and warning messages.</w:t>
+        <w:t>JSX was created because it’s helpful as a visual aid when working with UI inside the JavaScript code. It also allows React to show more useful error and warning messages.</w:t>
       </w:r>
     </w:p>
     <w:p>
@@ -426,6 +419,793 @@
       <w:r>
         <w:t xml:space="preserve"> may be updated asynchronously, you should not rely on their values for calculating the next state.</w:t>
       </w:r>
+    </w:p>
+    <w:p>
+      <w:pPr>
+        <w:pStyle w:val="ListParagraph"/>
+        <w:numPr>
+          <w:ilvl w:val="0"/>
+          <w:numId w:val="7"/>
+        </w:numPr>
+      </w:pPr>
+      <w:r>
+        <w:t xml:space="preserve">Neither parent nor child components can know if a certain component is </w:t>
+      </w:r>
+      <w:proofErr w:type="spellStart"/>
+      <w:r>
+        <w:t>stateful</w:t>
+      </w:r>
+      <w:proofErr w:type="spellEnd"/>
+      <w:r>
+        <w:t xml:space="preserve"> or stateless, and they shouldn’t care whether it is defined as a function or a class. This is why state is often called local or encapsulated. It is not accessible to any component other than the one that owns and sets it.</w:t>
+      </w:r>
+    </w:p>
+    <w:p>
+      <w:pPr>
+        <w:rPr>
+          <w:b/>
+        </w:rPr>
+      </w:pPr>
+      <w:r>
+        <w:rPr>
+          <w:b/>
+        </w:rPr>
+        <w:t>What are some of the common life cycle methods in React? When would you use them?</w:t>
+      </w:r>
+    </w:p>
+    <w:p>
+      <w:pPr>
+        <w:pStyle w:val="ListParagraph"/>
+        <w:numPr>
+          <w:ilvl w:val="0"/>
+          <w:numId w:val="8"/>
+        </w:numPr>
+        <w:rPr>
+          <w:b/>
+        </w:rPr>
+      </w:pPr>
+      <w:proofErr w:type="spellStart"/>
+      <w:r>
+        <w:t>componentDidMount</w:t>
+      </w:r>
+      <w:proofErr w:type="spellEnd"/>
+      <w:r>
+        <w:t xml:space="preserve">() and </w:t>
+      </w:r>
+      <w:proofErr w:type="spellStart"/>
+      <w:r>
+        <w:t>componentWillUnmount</w:t>
+      </w:r>
+      <w:proofErr w:type="spellEnd"/>
+      <w:r>
+        <w:t>()</w:t>
+      </w:r>
+    </w:p>
+    <w:p>
+      <w:pPr>
+        <w:pStyle w:val="ListParagraph"/>
+        <w:numPr>
+          <w:ilvl w:val="0"/>
+          <w:numId w:val="8"/>
+        </w:numPr>
+      </w:pPr>
+      <w:r>
+        <w:t xml:space="preserve">The </w:t>
+      </w:r>
+      <w:proofErr w:type="spellStart"/>
+      <w:proofErr w:type="gramStart"/>
+      <w:r>
+        <w:t>componentDidMount</w:t>
+      </w:r>
+      <w:proofErr w:type="spellEnd"/>
+      <w:r>
+        <w:t>(</w:t>
+      </w:r>
+      <w:proofErr w:type="gramEnd"/>
+      <w:r>
+        <w:t>) method runs after the component output has been rendered to the DOM.</w:t>
+      </w:r>
+    </w:p>
+    <w:p>
+      <w:pPr>
+        <w:pStyle w:val="ListParagraph"/>
+        <w:numPr>
+          <w:ilvl w:val="0"/>
+          <w:numId w:val="8"/>
+        </w:numPr>
+      </w:pPr>
+      <w:r>
+        <w:t xml:space="preserve">The </w:t>
+      </w:r>
+      <w:proofErr w:type="spellStart"/>
+      <w:proofErr w:type="gramStart"/>
+      <w:r>
+        <w:t>componentWillUnmount</w:t>
+      </w:r>
+      <w:proofErr w:type="spellEnd"/>
+      <w:r>
+        <w:t>(</w:t>
+      </w:r>
+      <w:proofErr w:type="gramEnd"/>
+      <w:r>
+        <w:t xml:space="preserve">) method clears the component whenever the DOM produced by the component is removed. </w:t>
+      </w:r>
+    </w:p>
+    <w:p>
+      <w:pPr>
+        <w:rPr>
+          <w:b/>
+        </w:rPr>
+      </w:pPr>
+      <w:r>
+        <w:rPr>
+          <w:b/>
+        </w:rPr>
+        <w:t>What is conditional rendering? How can you prevent a component from rendering?</w:t>
+      </w:r>
+    </w:p>
+    <w:p>
+      <w:pPr>
+        <w:pStyle w:val="ListParagraph"/>
+        <w:numPr>
+          <w:ilvl w:val="0"/>
+          <w:numId w:val="9"/>
+        </w:numPr>
+      </w:pPr>
+      <w:r>
+        <w:t>Conditional rendering in React works the same way conditions work in JavaScript. Use JavaScript operators like if or the conditional operator to create elements representing the current state, and let React update the UI to match them.</w:t>
+      </w:r>
+    </w:p>
+    <w:p>
+      <w:pPr>
+        <w:rPr>
+          <w:b/>
+        </w:rPr>
+      </w:pPr>
+      <w:r>
+        <w:rPr>
+          <w:b/>
+        </w:rPr>
+        <w:t>How can you render an array of components in React?</w:t>
+      </w:r>
+    </w:p>
+    <w:p>
+      <w:pPr>
+        <w:pStyle w:val="ListParagraph"/>
+        <w:numPr>
+          <w:ilvl w:val="0"/>
+          <w:numId w:val="9"/>
+        </w:numPr>
+      </w:pPr>
+      <w:r>
+        <w:t>You can build collections of elements and include them in JSX using curly braces {}.</w:t>
+      </w:r>
+      <w:r>
+        <w:br/>
+        <w:t xml:space="preserve">It seems using </w:t>
+      </w:r>
+      <w:proofErr w:type="gramStart"/>
+      <w:r>
+        <w:t>map(</w:t>
+      </w:r>
+      <w:proofErr w:type="gramEnd"/>
+      <w:r>
+        <w:t>) is a good method for extracting the elements from the array to then be used in individual React elements (like list items).</w:t>
+      </w:r>
+    </w:p>
+    <w:p>
+      <w:pPr>
+        <w:rPr>
+          <w:b/>
+        </w:rPr>
+      </w:pPr>
+      <w:r>
+        <w:rPr>
+          <w:b/>
+        </w:rPr>
+        <w:t>How can you extract components with keys?</w:t>
+      </w:r>
+    </w:p>
+    <w:p>
+      <w:pPr>
+        <w:pStyle w:val="ListParagraph"/>
+        <w:numPr>
+          <w:ilvl w:val="0"/>
+          <w:numId w:val="9"/>
+        </w:numPr>
+      </w:pPr>
+      <w:r>
+        <w:t xml:space="preserve">Keys only make sense in the context of the surrounding array. For example, if you extract a </w:t>
+      </w:r>
+      <w:proofErr w:type="spellStart"/>
+      <w:r>
+        <w:t>ListItem</w:t>
+      </w:r>
+      <w:proofErr w:type="spellEnd"/>
+      <w:r>
+        <w:t xml:space="preserve"> component, you should keep the key on the &lt;</w:t>
+      </w:r>
+      <w:proofErr w:type="spellStart"/>
+      <w:r>
+        <w:t>ListItem</w:t>
+      </w:r>
+      <w:proofErr w:type="spellEnd"/>
+      <w:r>
+        <w:t xml:space="preserve"> /&gt; elements in the array rather than on the &lt;li&gt; element in the </w:t>
+      </w:r>
+      <w:proofErr w:type="spellStart"/>
+      <w:r>
+        <w:t>ListItem</w:t>
+      </w:r>
+      <w:proofErr w:type="spellEnd"/>
+      <w:r>
+        <w:t xml:space="preserve"> itself.</w:t>
+      </w:r>
+    </w:p>
+    <w:p>
+      <w:pPr>
+        <w:pStyle w:val="ListParagraph"/>
+        <w:numPr>
+          <w:ilvl w:val="0"/>
+          <w:numId w:val="9"/>
+        </w:numPr>
+      </w:pPr>
+      <w:r>
+        <w:t xml:space="preserve">A good rule of thumb is that elements inside the </w:t>
+      </w:r>
+      <w:proofErr w:type="gramStart"/>
+      <w:r>
+        <w:t>map(</w:t>
+      </w:r>
+      <w:proofErr w:type="gramEnd"/>
+      <w:r>
+        <w:t>) call need keys.</w:t>
+      </w:r>
+    </w:p>
+    <w:p>
+      <w:pPr>
+        <w:tabs>
+          <w:tab w:val="left" w:pos="916"/>
+          <w:tab w:val="left" w:pos="1832"/>
+          <w:tab w:val="left" w:pos="2748"/>
+          <w:tab w:val="left" w:pos="3664"/>
+          <w:tab w:val="left" w:pos="4580"/>
+          <w:tab w:val="left" w:pos="5496"/>
+          <w:tab w:val="left" w:pos="6412"/>
+          <w:tab w:val="left" w:pos="7328"/>
+          <w:tab w:val="left" w:pos="8244"/>
+          <w:tab w:val="left" w:pos="9160"/>
+          <w:tab w:val="left" w:pos="10076"/>
+          <w:tab w:val="left" w:pos="10992"/>
+          <w:tab w:val="left" w:pos="11908"/>
+          <w:tab w:val="left" w:pos="12824"/>
+          <w:tab w:val="left" w:pos="13740"/>
+          <w:tab w:val="left" w:pos="14656"/>
+        </w:tabs>
+        <w:spacing w:after="0" w:line="300" w:lineRule="atLeast"/>
+        <w:ind w:left="360"/>
+        <w:rPr>
+          <w:rFonts w:ascii="Consolas" w:eastAsia="Times New Roman" w:hAnsi="Consolas" w:cs="Courier New"/>
+          <w:sz w:val="21"/>
+          <w:szCs w:val="21"/>
+          <w:lang w:eastAsia="en-CA"/>
+        </w:rPr>
+      </w:pPr>
+      <w:proofErr w:type="gramStart"/>
+      <w:r>
+        <w:rPr>
+          <w:rFonts w:ascii="Consolas" w:eastAsia="Times New Roman" w:hAnsi="Consolas" w:cs="Courier New"/>
+          <w:sz w:val="21"/>
+          <w:szCs w:val="21"/>
+          <w:lang w:eastAsia="en-CA"/>
+        </w:rPr>
+        <w:t>function</w:t>
+      </w:r>
+      <w:proofErr w:type="gramEnd"/>
+      <w:r>
+        <w:rPr>
+          <w:rFonts w:ascii="Consolas" w:eastAsia="Times New Roman" w:hAnsi="Consolas" w:cs="Courier New"/>
+          <w:sz w:val="21"/>
+          <w:szCs w:val="21"/>
+          <w:lang w:eastAsia="en-CA"/>
+        </w:rPr>
+        <w:t xml:space="preserve"> </w:t>
+      </w:r>
+      <w:proofErr w:type="spellStart"/>
+      <w:r>
+        <w:rPr>
+          <w:rFonts w:ascii="Consolas" w:eastAsia="Times New Roman" w:hAnsi="Consolas" w:cs="Courier New"/>
+          <w:sz w:val="21"/>
+          <w:szCs w:val="21"/>
+          <w:lang w:eastAsia="en-CA"/>
+        </w:rPr>
+        <w:t>NumberList</w:t>
+      </w:r>
+      <w:proofErr w:type="spellEnd"/>
+      <w:r>
+        <w:rPr>
+          <w:rFonts w:ascii="Consolas" w:eastAsia="Times New Roman" w:hAnsi="Consolas" w:cs="Courier New"/>
+          <w:sz w:val="21"/>
+          <w:szCs w:val="21"/>
+          <w:lang w:eastAsia="en-CA"/>
+        </w:rPr>
+        <w:t>(props) {</w:t>
+      </w:r>
+    </w:p>
+    <w:p>
+      <w:pPr>
+        <w:tabs>
+          <w:tab w:val="left" w:pos="916"/>
+          <w:tab w:val="left" w:pos="1832"/>
+          <w:tab w:val="left" w:pos="2748"/>
+          <w:tab w:val="left" w:pos="3664"/>
+          <w:tab w:val="left" w:pos="4580"/>
+          <w:tab w:val="left" w:pos="5496"/>
+          <w:tab w:val="left" w:pos="6412"/>
+          <w:tab w:val="left" w:pos="7328"/>
+          <w:tab w:val="left" w:pos="8244"/>
+          <w:tab w:val="left" w:pos="9160"/>
+          <w:tab w:val="left" w:pos="10076"/>
+          <w:tab w:val="left" w:pos="10992"/>
+          <w:tab w:val="left" w:pos="11908"/>
+          <w:tab w:val="left" w:pos="12824"/>
+          <w:tab w:val="left" w:pos="13740"/>
+          <w:tab w:val="left" w:pos="14656"/>
+        </w:tabs>
+        <w:spacing w:after="0" w:line="300" w:lineRule="atLeast"/>
+        <w:ind w:left="360"/>
+        <w:rPr>
+          <w:rFonts w:ascii="Consolas" w:eastAsia="Times New Roman" w:hAnsi="Consolas" w:cs="Courier New"/>
+          <w:sz w:val="21"/>
+          <w:szCs w:val="21"/>
+          <w:lang w:eastAsia="en-CA"/>
+        </w:rPr>
+      </w:pPr>
+      <w:r>
+        <w:rPr>
+          <w:rFonts w:ascii="Consolas" w:eastAsia="Times New Roman" w:hAnsi="Consolas" w:cs="Courier New"/>
+          <w:sz w:val="21"/>
+          <w:szCs w:val="21"/>
+          <w:lang w:eastAsia="en-CA"/>
+        </w:rPr>
+        <w:t xml:space="preserve">  </w:t>
+      </w:r>
+      <w:proofErr w:type="spellStart"/>
+      <w:proofErr w:type="gramStart"/>
+      <w:r>
+        <w:rPr>
+          <w:rFonts w:ascii="Consolas" w:eastAsia="Times New Roman" w:hAnsi="Consolas" w:cs="Courier New"/>
+          <w:sz w:val="21"/>
+          <w:szCs w:val="21"/>
+          <w:lang w:eastAsia="en-CA"/>
+        </w:rPr>
+        <w:t>const</w:t>
+      </w:r>
+      <w:proofErr w:type="spellEnd"/>
+      <w:proofErr w:type="gramEnd"/>
+      <w:r>
+        <w:rPr>
+          <w:rFonts w:ascii="Consolas" w:eastAsia="Times New Roman" w:hAnsi="Consolas" w:cs="Courier New"/>
+          <w:sz w:val="21"/>
+          <w:szCs w:val="21"/>
+          <w:lang w:eastAsia="en-CA"/>
+        </w:rPr>
+        <w:t xml:space="preserve"> numbers = </w:t>
+      </w:r>
+      <w:proofErr w:type="spellStart"/>
+      <w:r>
+        <w:rPr>
+          <w:rFonts w:ascii="Consolas" w:eastAsia="Times New Roman" w:hAnsi="Consolas" w:cs="Courier New"/>
+          <w:sz w:val="21"/>
+          <w:szCs w:val="21"/>
+          <w:lang w:eastAsia="en-CA"/>
+        </w:rPr>
+        <w:t>props.numbers</w:t>
+      </w:r>
+      <w:proofErr w:type="spellEnd"/>
+      <w:r>
+        <w:rPr>
+          <w:rFonts w:ascii="Consolas" w:eastAsia="Times New Roman" w:hAnsi="Consolas" w:cs="Courier New"/>
+          <w:sz w:val="21"/>
+          <w:szCs w:val="21"/>
+          <w:lang w:eastAsia="en-CA"/>
+        </w:rPr>
+        <w:t>;</w:t>
+      </w:r>
+    </w:p>
+    <w:p>
+      <w:pPr>
+        <w:tabs>
+          <w:tab w:val="left" w:pos="916"/>
+          <w:tab w:val="left" w:pos="1832"/>
+          <w:tab w:val="left" w:pos="2748"/>
+          <w:tab w:val="left" w:pos="3664"/>
+          <w:tab w:val="left" w:pos="4580"/>
+          <w:tab w:val="left" w:pos="5496"/>
+          <w:tab w:val="left" w:pos="6412"/>
+          <w:tab w:val="left" w:pos="7328"/>
+          <w:tab w:val="left" w:pos="8244"/>
+          <w:tab w:val="left" w:pos="9160"/>
+          <w:tab w:val="left" w:pos="10076"/>
+          <w:tab w:val="left" w:pos="10992"/>
+          <w:tab w:val="left" w:pos="11908"/>
+          <w:tab w:val="left" w:pos="12824"/>
+          <w:tab w:val="left" w:pos="13740"/>
+          <w:tab w:val="left" w:pos="14656"/>
+        </w:tabs>
+        <w:spacing w:after="0" w:line="300" w:lineRule="atLeast"/>
+        <w:ind w:left="360"/>
+        <w:rPr>
+          <w:rFonts w:ascii="Consolas" w:eastAsia="Times New Roman" w:hAnsi="Consolas" w:cs="Courier New"/>
+          <w:sz w:val="21"/>
+          <w:szCs w:val="21"/>
+          <w:lang w:eastAsia="en-CA"/>
+        </w:rPr>
+      </w:pPr>
+      <w:r>
+        <w:rPr>
+          <w:rFonts w:ascii="Consolas" w:eastAsia="Times New Roman" w:hAnsi="Consolas" w:cs="Courier New"/>
+          <w:sz w:val="21"/>
+          <w:szCs w:val="21"/>
+          <w:lang w:eastAsia="en-CA"/>
+        </w:rPr>
+        <w:t xml:space="preserve">  </w:t>
+      </w:r>
+      <w:proofErr w:type="spellStart"/>
+      <w:proofErr w:type="gramStart"/>
+      <w:r>
+        <w:rPr>
+          <w:rFonts w:ascii="Consolas" w:eastAsia="Times New Roman" w:hAnsi="Consolas" w:cs="Courier New"/>
+          <w:sz w:val="21"/>
+          <w:szCs w:val="21"/>
+          <w:lang w:eastAsia="en-CA"/>
+        </w:rPr>
+        <w:t>const</w:t>
+      </w:r>
+      <w:proofErr w:type="spellEnd"/>
+      <w:proofErr w:type="gramEnd"/>
+      <w:r>
+        <w:rPr>
+          <w:rFonts w:ascii="Consolas" w:eastAsia="Times New Roman" w:hAnsi="Consolas" w:cs="Courier New"/>
+          <w:sz w:val="21"/>
+          <w:szCs w:val="21"/>
+          <w:lang w:eastAsia="en-CA"/>
+        </w:rPr>
+        <w:t xml:space="preserve"> </w:t>
+      </w:r>
+      <w:proofErr w:type="spellStart"/>
+      <w:r>
+        <w:rPr>
+          <w:rFonts w:ascii="Consolas" w:eastAsia="Times New Roman" w:hAnsi="Consolas" w:cs="Courier New"/>
+          <w:sz w:val="21"/>
+          <w:szCs w:val="21"/>
+          <w:lang w:eastAsia="en-CA"/>
+        </w:rPr>
+        <w:t>listItems</w:t>
+      </w:r>
+      <w:proofErr w:type="spellEnd"/>
+      <w:r>
+        <w:rPr>
+          <w:rFonts w:ascii="Consolas" w:eastAsia="Times New Roman" w:hAnsi="Consolas" w:cs="Courier New"/>
+          <w:sz w:val="21"/>
+          <w:szCs w:val="21"/>
+          <w:lang w:eastAsia="en-CA"/>
+        </w:rPr>
+        <w:t xml:space="preserve"> = </w:t>
+      </w:r>
+      <w:proofErr w:type="spellStart"/>
+      <w:r>
+        <w:rPr>
+          <w:rFonts w:ascii="Consolas" w:eastAsia="Times New Roman" w:hAnsi="Consolas" w:cs="Courier New"/>
+          <w:sz w:val="21"/>
+          <w:szCs w:val="21"/>
+          <w:lang w:eastAsia="en-CA"/>
+        </w:rPr>
+        <w:t>numbers.map</w:t>
+      </w:r>
+      <w:proofErr w:type="spellEnd"/>
+      <w:r>
+        <w:rPr>
+          <w:rFonts w:ascii="Consolas" w:eastAsia="Times New Roman" w:hAnsi="Consolas" w:cs="Courier New"/>
+          <w:sz w:val="21"/>
+          <w:szCs w:val="21"/>
+          <w:lang w:eastAsia="en-CA"/>
+        </w:rPr>
+        <w:t>((number) =&gt;</w:t>
+      </w:r>
+    </w:p>
+    <w:p>
+      <w:pPr>
+        <w:tabs>
+          <w:tab w:val="left" w:pos="916"/>
+          <w:tab w:val="left" w:pos="1832"/>
+          <w:tab w:val="left" w:pos="2748"/>
+          <w:tab w:val="left" w:pos="3664"/>
+          <w:tab w:val="left" w:pos="4580"/>
+          <w:tab w:val="left" w:pos="5496"/>
+          <w:tab w:val="left" w:pos="6412"/>
+          <w:tab w:val="left" w:pos="7328"/>
+          <w:tab w:val="left" w:pos="8244"/>
+          <w:tab w:val="left" w:pos="9160"/>
+          <w:tab w:val="left" w:pos="10076"/>
+          <w:tab w:val="left" w:pos="10992"/>
+          <w:tab w:val="left" w:pos="11908"/>
+          <w:tab w:val="left" w:pos="12824"/>
+          <w:tab w:val="left" w:pos="13740"/>
+          <w:tab w:val="left" w:pos="14656"/>
+        </w:tabs>
+        <w:spacing w:after="0" w:line="300" w:lineRule="atLeast"/>
+        <w:ind w:left="360"/>
+        <w:rPr>
+          <w:rFonts w:ascii="Consolas" w:eastAsia="Times New Roman" w:hAnsi="Consolas" w:cs="Courier New"/>
+          <w:sz w:val="21"/>
+          <w:szCs w:val="21"/>
+          <w:shd w:val="clear" w:color="auto" w:fill="353B45"/>
+          <w:lang w:eastAsia="en-CA"/>
+        </w:rPr>
+      </w:pPr>
+      <w:r>
+        <w:rPr>
+          <w:rFonts w:ascii="Consolas" w:eastAsia="Times New Roman" w:hAnsi="Consolas" w:cs="Courier New"/>
+          <w:sz w:val="21"/>
+          <w:szCs w:val="21"/>
+          <w:shd w:val="clear" w:color="auto" w:fill="353B45"/>
+          <w:lang w:eastAsia="en-CA"/>
+        </w:rPr>
+        <w:t xml:space="preserve">    // Correct! Key should be specified inside the array.</w:t>
+      </w:r>
+    </w:p>
+    <w:p>
+      <w:pPr>
+        <w:tabs>
+          <w:tab w:val="left" w:pos="916"/>
+          <w:tab w:val="left" w:pos="1832"/>
+          <w:tab w:val="left" w:pos="2748"/>
+          <w:tab w:val="left" w:pos="3664"/>
+          <w:tab w:val="left" w:pos="4580"/>
+          <w:tab w:val="left" w:pos="5496"/>
+          <w:tab w:val="left" w:pos="6412"/>
+          <w:tab w:val="left" w:pos="7328"/>
+          <w:tab w:val="left" w:pos="8244"/>
+          <w:tab w:val="left" w:pos="9160"/>
+          <w:tab w:val="left" w:pos="10076"/>
+          <w:tab w:val="left" w:pos="10992"/>
+          <w:tab w:val="left" w:pos="11908"/>
+          <w:tab w:val="left" w:pos="12824"/>
+          <w:tab w:val="left" w:pos="13740"/>
+          <w:tab w:val="left" w:pos="14656"/>
+        </w:tabs>
+        <w:spacing w:after="0" w:line="300" w:lineRule="atLeast"/>
+        <w:ind w:left="360"/>
+        <w:rPr>
+          <w:rFonts w:ascii="Consolas" w:eastAsia="Times New Roman" w:hAnsi="Consolas" w:cs="Courier New"/>
+          <w:sz w:val="21"/>
+          <w:szCs w:val="21"/>
+          <w:shd w:val="clear" w:color="auto" w:fill="353B45"/>
+          <w:lang w:eastAsia="en-CA"/>
+        </w:rPr>
+      </w:pPr>
+      <w:r>
+        <w:rPr>
+          <w:rFonts w:ascii="Consolas" w:eastAsia="Times New Roman" w:hAnsi="Consolas" w:cs="Courier New"/>
+          <w:sz w:val="21"/>
+          <w:szCs w:val="21"/>
+          <w:shd w:val="clear" w:color="auto" w:fill="353B45"/>
+          <w:lang w:eastAsia="en-CA"/>
+        </w:rPr>
+        <w:t xml:space="preserve">    &lt;</w:t>
+      </w:r>
+      <w:proofErr w:type="spellStart"/>
+      <w:r>
+        <w:rPr>
+          <w:rFonts w:ascii="Consolas" w:eastAsia="Times New Roman" w:hAnsi="Consolas" w:cs="Courier New"/>
+          <w:sz w:val="21"/>
+          <w:szCs w:val="21"/>
+          <w:shd w:val="clear" w:color="auto" w:fill="353B45"/>
+          <w:lang w:eastAsia="en-CA"/>
+        </w:rPr>
+        <w:t>ListItem</w:t>
+      </w:r>
+      <w:proofErr w:type="spellEnd"/>
+      <w:r>
+        <w:rPr>
+          <w:rFonts w:ascii="Consolas" w:eastAsia="Times New Roman" w:hAnsi="Consolas" w:cs="Courier New"/>
+          <w:sz w:val="21"/>
+          <w:szCs w:val="21"/>
+          <w:shd w:val="clear" w:color="auto" w:fill="353B45"/>
+          <w:lang w:eastAsia="en-CA"/>
+        </w:rPr>
+        <w:t xml:space="preserve"> key</w:t>
+      </w:r>
+      <w:proofErr w:type="gramStart"/>
+      <w:r>
+        <w:rPr>
+          <w:rFonts w:ascii="Consolas" w:eastAsia="Times New Roman" w:hAnsi="Consolas" w:cs="Courier New"/>
+          <w:sz w:val="21"/>
+          <w:szCs w:val="21"/>
+          <w:shd w:val="clear" w:color="auto" w:fill="353B45"/>
+          <w:lang w:eastAsia="en-CA"/>
+        </w:rPr>
+        <w:t>={</w:t>
+      </w:r>
+      <w:proofErr w:type="spellStart"/>
+      <w:proofErr w:type="gramEnd"/>
+      <w:r>
+        <w:rPr>
+          <w:rFonts w:ascii="Consolas" w:eastAsia="Times New Roman" w:hAnsi="Consolas" w:cs="Courier New"/>
+          <w:sz w:val="21"/>
+          <w:szCs w:val="21"/>
+          <w:shd w:val="clear" w:color="auto" w:fill="353B45"/>
+          <w:lang w:eastAsia="en-CA"/>
+        </w:rPr>
+        <w:t>number.toString</w:t>
+      </w:r>
+      <w:proofErr w:type="spellEnd"/>
+      <w:r>
+        <w:rPr>
+          <w:rFonts w:ascii="Consolas" w:eastAsia="Times New Roman" w:hAnsi="Consolas" w:cs="Courier New"/>
+          <w:sz w:val="21"/>
+          <w:szCs w:val="21"/>
+          <w:shd w:val="clear" w:color="auto" w:fill="353B45"/>
+          <w:lang w:eastAsia="en-CA"/>
+        </w:rPr>
+        <w:t>()}</w:t>
+      </w:r>
+    </w:p>
+    <w:p>
+      <w:pPr>
+        <w:tabs>
+          <w:tab w:val="left" w:pos="916"/>
+          <w:tab w:val="left" w:pos="1832"/>
+          <w:tab w:val="left" w:pos="2748"/>
+          <w:tab w:val="left" w:pos="3664"/>
+          <w:tab w:val="left" w:pos="4580"/>
+          <w:tab w:val="left" w:pos="5496"/>
+          <w:tab w:val="left" w:pos="6412"/>
+          <w:tab w:val="left" w:pos="7328"/>
+          <w:tab w:val="left" w:pos="8244"/>
+          <w:tab w:val="left" w:pos="9160"/>
+          <w:tab w:val="left" w:pos="10076"/>
+          <w:tab w:val="left" w:pos="10992"/>
+          <w:tab w:val="left" w:pos="11908"/>
+          <w:tab w:val="left" w:pos="12824"/>
+          <w:tab w:val="left" w:pos="13740"/>
+          <w:tab w:val="left" w:pos="14656"/>
+        </w:tabs>
+        <w:spacing w:after="0" w:line="300" w:lineRule="atLeast"/>
+        <w:ind w:left="360"/>
+        <w:rPr>
+          <w:rFonts w:ascii="Consolas" w:eastAsia="Times New Roman" w:hAnsi="Consolas" w:cs="Courier New"/>
+          <w:sz w:val="21"/>
+          <w:szCs w:val="21"/>
+          <w:lang w:eastAsia="en-CA"/>
+        </w:rPr>
+      </w:pPr>
+      <w:r>
+        <w:rPr>
+          <w:rFonts w:ascii="Consolas" w:eastAsia="Times New Roman" w:hAnsi="Consolas" w:cs="Courier New"/>
+          <w:sz w:val="21"/>
+          <w:szCs w:val="21"/>
+          <w:shd w:val="clear" w:color="auto" w:fill="353B45"/>
+          <w:lang w:eastAsia="en-CA"/>
+        </w:rPr>
+        <w:t xml:space="preserve">              </w:t>
+      </w:r>
+      <w:proofErr w:type="gramStart"/>
+      <w:r>
+        <w:rPr>
+          <w:rFonts w:ascii="Consolas" w:eastAsia="Times New Roman" w:hAnsi="Consolas" w:cs="Courier New"/>
+          <w:sz w:val="21"/>
+          <w:szCs w:val="21"/>
+          <w:shd w:val="clear" w:color="auto" w:fill="353B45"/>
+          <w:lang w:eastAsia="en-CA"/>
+        </w:rPr>
+        <w:t>value</w:t>
+      </w:r>
+      <w:proofErr w:type="gramEnd"/>
+      <w:r>
+        <w:rPr>
+          <w:rFonts w:ascii="Consolas" w:eastAsia="Times New Roman" w:hAnsi="Consolas" w:cs="Courier New"/>
+          <w:sz w:val="21"/>
+          <w:szCs w:val="21"/>
+          <w:shd w:val="clear" w:color="auto" w:fill="353B45"/>
+          <w:lang w:eastAsia="en-CA"/>
+        </w:rPr>
+        <w:t>={number} /&gt;</w:t>
+      </w:r>
+    </w:p>
+    <w:p>
+      <w:pPr>
+        <w:tabs>
+          <w:tab w:val="left" w:pos="916"/>
+          <w:tab w:val="left" w:pos="1832"/>
+          <w:tab w:val="left" w:pos="2748"/>
+          <w:tab w:val="left" w:pos="3664"/>
+          <w:tab w:val="left" w:pos="4580"/>
+          <w:tab w:val="left" w:pos="5496"/>
+          <w:tab w:val="left" w:pos="6412"/>
+          <w:tab w:val="left" w:pos="7328"/>
+          <w:tab w:val="left" w:pos="8244"/>
+          <w:tab w:val="left" w:pos="9160"/>
+          <w:tab w:val="left" w:pos="10076"/>
+          <w:tab w:val="left" w:pos="10992"/>
+          <w:tab w:val="left" w:pos="11908"/>
+          <w:tab w:val="left" w:pos="12824"/>
+          <w:tab w:val="left" w:pos="13740"/>
+          <w:tab w:val="left" w:pos="14656"/>
+        </w:tabs>
+        <w:spacing w:after="0" w:line="300" w:lineRule="atLeast"/>
+        <w:ind w:left="360"/>
+        <w:rPr>
+          <w:rFonts w:ascii="Consolas" w:eastAsia="Times New Roman" w:hAnsi="Consolas" w:cs="Courier New"/>
+          <w:sz w:val="21"/>
+          <w:szCs w:val="21"/>
+          <w:lang w:eastAsia="en-CA"/>
+        </w:rPr>
+      </w:pPr>
+      <w:r>
+        <w:rPr>
+          <w:rFonts w:ascii="Consolas" w:eastAsia="Times New Roman" w:hAnsi="Consolas" w:cs="Courier New"/>
+          <w:sz w:val="21"/>
+          <w:szCs w:val="21"/>
+          <w:lang w:eastAsia="en-CA"/>
+        </w:rPr>
+        <w:t xml:space="preserve">  );</w:t>
+      </w:r>
+    </w:p>
+    <w:p>
+      <w:pPr>
+        <w:ind w:left="360"/>
+      </w:pPr>
+    </w:p>
+    <w:p>
+      <w:pPr>
+        <w:rPr>
+          <w:b/>
+        </w:rPr>
+      </w:pPr>
+      <w:r>
+        <w:rPr>
+          <w:b/>
+        </w:rPr>
+        <w:t>What are special considerations for forms in React? What are controlled and uncontrolled components? What are the benefits and drawbacks of either?</w:t>
+      </w:r>
+    </w:p>
+    <w:p>
+      <w:pPr>
+        <w:pStyle w:val="ListParagraph"/>
+        <w:numPr>
+          <w:ilvl w:val="0"/>
+          <w:numId w:val="10"/>
+        </w:numPr>
+      </w:pPr>
+      <w:r>
+        <w:t>HTML form elements work a little bit differently from other DOM elements in React, because form elements naturally keep some internal state.</w:t>
+      </w:r>
+    </w:p>
+    <w:p>
+      <w:pPr>
+        <w:pStyle w:val="ListParagraph"/>
+        <w:numPr>
+          <w:ilvl w:val="0"/>
+          <w:numId w:val="10"/>
+        </w:numPr>
+      </w:pPr>
+      <w:r>
+        <w:t>I</w:t>
+      </w:r>
+      <w:r>
+        <w:t>n most cases, it’s convenient to have a JavaScript function that handles the submission of the form and has access to the data that the user entered into the form. The standard way to achieve this is with a technique called “controlled components”.</w:t>
+      </w:r>
+    </w:p>
+    <w:p>
+      <w:pPr>
+        <w:pStyle w:val="ListParagraph"/>
+        <w:numPr>
+          <w:ilvl w:val="0"/>
+          <w:numId w:val="10"/>
+        </w:numPr>
+      </w:pPr>
       <w:bookmarkStart w:id="0" w:name="_GoBack"/>
       <w:bookmarkEnd w:id="0"/>
     </w:p>
@@ -439,73 +1219,15 @@
         <w:rPr>
           <w:b/>
         </w:rPr>
-        <w:t>What are some of the common life cycle methods in React? When would you use them?</w:t>
-      </w:r>
-    </w:p>
-    <w:p>
-      <w:pPr>
-        <w:rPr>
-          <w:b/>
-        </w:rPr>
-      </w:pPr>
-      <w:r>
-        <w:rPr>
-          <w:b/>
-        </w:rPr>
-        <w:t>What is conditional rendering? How can you prevent a component from rendering?</w:t>
-      </w:r>
-    </w:p>
-    <w:p>
-      <w:pPr>
-        <w:rPr>
-          <w:b/>
-        </w:rPr>
-      </w:pPr>
-      <w:r>
-        <w:rPr>
-          <w:b/>
-        </w:rPr>
-        <w:t>How can you render an array of components in React?</w:t>
-      </w:r>
-    </w:p>
-    <w:p>
-      <w:pPr>
-        <w:rPr>
-          <w:b/>
-        </w:rPr>
-      </w:pPr>
-      <w:r>
-        <w:rPr>
-          <w:b/>
-        </w:rPr>
-        <w:t>How can you extract components with keys?</w:t>
-      </w:r>
-    </w:p>
-    <w:p>
-      <w:pPr>
-        <w:rPr>
-          <w:b/>
-        </w:rPr>
-      </w:pPr>
-      <w:r>
-        <w:rPr>
-          <w:b/>
-        </w:rPr>
-        <w:t>What are special considerations for forms in React? What are controlled and uncontrolled components? What are the benefits and drawbacks of either?</w:t>
-      </w:r>
-    </w:p>
-    <w:p>
-      <w:pPr>
-        <w:rPr>
-          <w:b/>
-        </w:rPr>
-      </w:pPr>
-      <w:r>
-        <w:rPr>
-          <w:b/>
-        </w:rPr>
         <w:t>What is React recommendation on composition, inheritance and specialization?</w:t>
       </w:r>
+    </w:p>
+    <w:p>
+      <w:pPr>
+        <w:rPr>
+          <w:b/>
+        </w:rPr>
+      </w:pPr>
     </w:p>
     <w:p>
       <w:pPr>
@@ -766,6 +1488,232 @@
     </w:lvl>
   </w:abstractNum>
   <w:abstractNum w:abstractNumId="2">
+    <w:nsid w:val="3CA84223"/>
+    <w:multiLevelType w:val="hybridMultilevel"/>
+    <w:tmpl w:val="F7422848"/>
+    <w:lvl w:ilvl="0" w:tplc="10090005">
+      <w:start w:val="1"/>
+      <w:numFmt w:val="bullet"/>
+      <w:lvlText w:val=""/>
+      <w:lvlJc w:val="left"/>
+      <w:pPr>
+        <w:ind w:left="1080" w:hanging="360"/>
+      </w:pPr>
+      <w:rPr>
+        <w:rFonts w:ascii="Wingdings" w:hAnsi="Wingdings" w:hint="default"/>
+      </w:rPr>
+    </w:lvl>
+    <w:lvl w:ilvl="1" w:tplc="10090003" w:tentative="1">
+      <w:start w:val="1"/>
+      <w:numFmt w:val="bullet"/>
+      <w:lvlText w:val="o"/>
+      <w:lvlJc w:val="left"/>
+      <w:pPr>
+        <w:ind w:left="1800" w:hanging="360"/>
+      </w:pPr>
+      <w:rPr>
+        <w:rFonts w:ascii="Courier New" w:hAnsi="Courier New" w:cs="Courier New" w:hint="default"/>
+      </w:rPr>
+    </w:lvl>
+    <w:lvl w:ilvl="2" w:tplc="10090005" w:tentative="1">
+      <w:start w:val="1"/>
+      <w:numFmt w:val="bullet"/>
+      <w:lvlText w:val=""/>
+      <w:lvlJc w:val="left"/>
+      <w:pPr>
+        <w:ind w:left="2520" w:hanging="360"/>
+      </w:pPr>
+      <w:rPr>
+        <w:rFonts w:ascii="Wingdings" w:hAnsi="Wingdings" w:hint="default"/>
+      </w:rPr>
+    </w:lvl>
+    <w:lvl w:ilvl="3" w:tplc="10090001" w:tentative="1">
+      <w:start w:val="1"/>
+      <w:numFmt w:val="bullet"/>
+      <w:lvlText w:val=""/>
+      <w:lvlJc w:val="left"/>
+      <w:pPr>
+        <w:ind w:left="3240" w:hanging="360"/>
+      </w:pPr>
+      <w:rPr>
+        <w:rFonts w:ascii="Symbol" w:hAnsi="Symbol" w:hint="default"/>
+      </w:rPr>
+    </w:lvl>
+    <w:lvl w:ilvl="4" w:tplc="10090003" w:tentative="1">
+      <w:start w:val="1"/>
+      <w:numFmt w:val="bullet"/>
+      <w:lvlText w:val="o"/>
+      <w:lvlJc w:val="left"/>
+      <w:pPr>
+        <w:ind w:left="3960" w:hanging="360"/>
+      </w:pPr>
+      <w:rPr>
+        <w:rFonts w:ascii="Courier New" w:hAnsi="Courier New" w:cs="Courier New" w:hint="default"/>
+      </w:rPr>
+    </w:lvl>
+    <w:lvl w:ilvl="5" w:tplc="10090005" w:tentative="1">
+      <w:start w:val="1"/>
+      <w:numFmt w:val="bullet"/>
+      <w:lvlText w:val=""/>
+      <w:lvlJc w:val="left"/>
+      <w:pPr>
+        <w:ind w:left="4680" w:hanging="360"/>
+      </w:pPr>
+      <w:rPr>
+        <w:rFonts w:ascii="Wingdings" w:hAnsi="Wingdings" w:hint="default"/>
+      </w:rPr>
+    </w:lvl>
+    <w:lvl w:ilvl="6" w:tplc="10090001" w:tentative="1">
+      <w:start w:val="1"/>
+      <w:numFmt w:val="bullet"/>
+      <w:lvlText w:val=""/>
+      <w:lvlJc w:val="left"/>
+      <w:pPr>
+        <w:ind w:left="5400" w:hanging="360"/>
+      </w:pPr>
+      <w:rPr>
+        <w:rFonts w:ascii="Symbol" w:hAnsi="Symbol" w:hint="default"/>
+      </w:rPr>
+    </w:lvl>
+    <w:lvl w:ilvl="7" w:tplc="10090003" w:tentative="1">
+      <w:start w:val="1"/>
+      <w:numFmt w:val="bullet"/>
+      <w:lvlText w:val="o"/>
+      <w:lvlJc w:val="left"/>
+      <w:pPr>
+        <w:ind w:left="6120" w:hanging="360"/>
+      </w:pPr>
+      <w:rPr>
+        <w:rFonts w:ascii="Courier New" w:hAnsi="Courier New" w:cs="Courier New" w:hint="default"/>
+      </w:rPr>
+    </w:lvl>
+    <w:lvl w:ilvl="8" w:tplc="10090005" w:tentative="1">
+      <w:start w:val="1"/>
+      <w:numFmt w:val="bullet"/>
+      <w:lvlText w:val=""/>
+      <w:lvlJc w:val="left"/>
+      <w:pPr>
+        <w:ind w:left="6840" w:hanging="360"/>
+      </w:pPr>
+      <w:rPr>
+        <w:rFonts w:ascii="Wingdings" w:hAnsi="Wingdings" w:hint="default"/>
+      </w:rPr>
+    </w:lvl>
+  </w:abstractNum>
+  <w:abstractNum w:abstractNumId="3">
+    <w:nsid w:val="45EB06FC"/>
+    <w:multiLevelType w:val="hybridMultilevel"/>
+    <w:tmpl w:val="4EF455F4"/>
+    <w:lvl w:ilvl="0" w:tplc="10090005">
+      <w:start w:val="1"/>
+      <w:numFmt w:val="bullet"/>
+      <w:lvlText w:val=""/>
+      <w:lvlJc w:val="left"/>
+      <w:pPr>
+        <w:ind w:left="1080" w:hanging="360"/>
+      </w:pPr>
+      <w:rPr>
+        <w:rFonts w:ascii="Wingdings" w:hAnsi="Wingdings" w:hint="default"/>
+      </w:rPr>
+    </w:lvl>
+    <w:lvl w:ilvl="1" w:tplc="10090003" w:tentative="1">
+      <w:start w:val="1"/>
+      <w:numFmt w:val="bullet"/>
+      <w:lvlText w:val="o"/>
+      <w:lvlJc w:val="left"/>
+      <w:pPr>
+        <w:ind w:left="1800" w:hanging="360"/>
+      </w:pPr>
+      <w:rPr>
+        <w:rFonts w:ascii="Courier New" w:hAnsi="Courier New" w:cs="Courier New" w:hint="default"/>
+      </w:rPr>
+    </w:lvl>
+    <w:lvl w:ilvl="2" w:tplc="10090005" w:tentative="1">
+      <w:start w:val="1"/>
+      <w:numFmt w:val="bullet"/>
+      <w:lvlText w:val=""/>
+      <w:lvlJc w:val="left"/>
+      <w:pPr>
+        <w:ind w:left="2520" w:hanging="360"/>
+      </w:pPr>
+      <w:rPr>
+        <w:rFonts w:ascii="Wingdings" w:hAnsi="Wingdings" w:hint="default"/>
+      </w:rPr>
+    </w:lvl>
+    <w:lvl w:ilvl="3" w:tplc="10090001" w:tentative="1">
+      <w:start w:val="1"/>
+      <w:numFmt w:val="bullet"/>
+      <w:lvlText w:val=""/>
+      <w:lvlJc w:val="left"/>
+      <w:pPr>
+        <w:ind w:left="3240" w:hanging="360"/>
+      </w:pPr>
+      <w:rPr>
+        <w:rFonts w:ascii="Symbol" w:hAnsi="Symbol" w:hint="default"/>
+      </w:rPr>
+    </w:lvl>
+    <w:lvl w:ilvl="4" w:tplc="10090003" w:tentative="1">
+      <w:start w:val="1"/>
+      <w:numFmt w:val="bullet"/>
+      <w:lvlText w:val="o"/>
+      <w:lvlJc w:val="left"/>
+      <w:pPr>
+        <w:ind w:left="3960" w:hanging="360"/>
+      </w:pPr>
+      <w:rPr>
+        <w:rFonts w:ascii="Courier New" w:hAnsi="Courier New" w:cs="Courier New" w:hint="default"/>
+      </w:rPr>
+    </w:lvl>
+    <w:lvl w:ilvl="5" w:tplc="10090005" w:tentative="1">
+      <w:start w:val="1"/>
+      <w:numFmt w:val="bullet"/>
+      <w:lvlText w:val=""/>
+      <w:lvlJc w:val="left"/>
+      <w:pPr>
+        <w:ind w:left="4680" w:hanging="360"/>
+      </w:pPr>
+      <w:rPr>
+        <w:rFonts w:ascii="Wingdings" w:hAnsi="Wingdings" w:hint="default"/>
+      </w:rPr>
+    </w:lvl>
+    <w:lvl w:ilvl="6" w:tplc="10090001" w:tentative="1">
+      <w:start w:val="1"/>
+      <w:numFmt w:val="bullet"/>
+      <w:lvlText w:val=""/>
+      <w:lvlJc w:val="left"/>
+      <w:pPr>
+        <w:ind w:left="5400" w:hanging="360"/>
+      </w:pPr>
+      <w:rPr>
+        <w:rFonts w:ascii="Symbol" w:hAnsi="Symbol" w:hint="default"/>
+      </w:rPr>
+    </w:lvl>
+    <w:lvl w:ilvl="7" w:tplc="10090003" w:tentative="1">
+      <w:start w:val="1"/>
+      <w:numFmt w:val="bullet"/>
+      <w:lvlText w:val="o"/>
+      <w:lvlJc w:val="left"/>
+      <w:pPr>
+        <w:ind w:left="6120" w:hanging="360"/>
+      </w:pPr>
+      <w:rPr>
+        <w:rFonts w:ascii="Courier New" w:hAnsi="Courier New" w:cs="Courier New" w:hint="default"/>
+      </w:rPr>
+    </w:lvl>
+    <w:lvl w:ilvl="8" w:tplc="10090005" w:tentative="1">
+      <w:start w:val="1"/>
+      <w:numFmt w:val="bullet"/>
+      <w:lvlText w:val=""/>
+      <w:lvlJc w:val="left"/>
+      <w:pPr>
+        <w:ind w:left="6840" w:hanging="360"/>
+      </w:pPr>
+      <w:rPr>
+        <w:rFonts w:ascii="Wingdings" w:hAnsi="Wingdings" w:hint="default"/>
+      </w:rPr>
+    </w:lvl>
+  </w:abstractNum>
+  <w:abstractNum w:abstractNumId="4">
     <w:nsid w:val="5AB81D26"/>
     <w:multiLevelType w:val="hybridMultilevel"/>
     <w:tmpl w:val="F3141008"/>
@@ -878,7 +1826,7 @@
       </w:rPr>
     </w:lvl>
   </w:abstractNum>
-  <w:abstractNum w:abstractNumId="3">
+  <w:abstractNum w:abstractNumId="5">
     <w:nsid w:val="626F1A24"/>
     <w:multiLevelType w:val="hybridMultilevel"/>
     <w:tmpl w:val="094885C0"/>
@@ -991,7 +1939,7 @@
       </w:rPr>
     </w:lvl>
   </w:abstractNum>
-  <w:abstractNum w:abstractNumId="4">
+  <w:abstractNum w:abstractNumId="6">
     <w:nsid w:val="6464246D"/>
     <w:multiLevelType w:val="hybridMultilevel"/>
     <w:tmpl w:val="6BB43BA4"/>
@@ -1104,7 +2052,7 @@
       </w:rPr>
     </w:lvl>
   </w:abstractNum>
-  <w:abstractNum w:abstractNumId="5">
+  <w:abstractNum w:abstractNumId="7">
     <w:nsid w:val="667978BE"/>
     <w:multiLevelType w:val="hybridMultilevel"/>
     <w:tmpl w:val="BFFA6250"/>
@@ -1217,7 +2165,7 @@
       </w:rPr>
     </w:lvl>
   </w:abstractNum>
-  <w:abstractNum w:abstractNumId="6">
+  <w:abstractNum w:abstractNumId="8">
     <w:nsid w:val="7067712D"/>
     <w:multiLevelType w:val="hybridMultilevel"/>
     <w:tmpl w:val="1D24404E"/>
@@ -1234,6 +2182,119 @@
       </w:rPr>
     </w:lvl>
     <w:lvl w:ilvl="1" w:tplc="10090003">
+      <w:start w:val="1"/>
+      <w:numFmt w:val="bullet"/>
+      <w:lvlText w:val="o"/>
+      <w:lvlJc w:val="left"/>
+      <w:pPr>
+        <w:ind w:left="1800" w:hanging="360"/>
+      </w:pPr>
+      <w:rPr>
+        <w:rFonts w:ascii="Courier New" w:hAnsi="Courier New" w:cs="Courier New" w:hint="default"/>
+      </w:rPr>
+    </w:lvl>
+    <w:lvl w:ilvl="2" w:tplc="10090005" w:tentative="1">
+      <w:start w:val="1"/>
+      <w:numFmt w:val="bullet"/>
+      <w:lvlText w:val=""/>
+      <w:lvlJc w:val="left"/>
+      <w:pPr>
+        <w:ind w:left="2520" w:hanging="360"/>
+      </w:pPr>
+      <w:rPr>
+        <w:rFonts w:ascii="Wingdings" w:hAnsi="Wingdings" w:hint="default"/>
+      </w:rPr>
+    </w:lvl>
+    <w:lvl w:ilvl="3" w:tplc="10090001" w:tentative="1">
+      <w:start w:val="1"/>
+      <w:numFmt w:val="bullet"/>
+      <w:lvlText w:val=""/>
+      <w:lvlJc w:val="left"/>
+      <w:pPr>
+        <w:ind w:left="3240" w:hanging="360"/>
+      </w:pPr>
+      <w:rPr>
+        <w:rFonts w:ascii="Symbol" w:hAnsi="Symbol" w:hint="default"/>
+      </w:rPr>
+    </w:lvl>
+    <w:lvl w:ilvl="4" w:tplc="10090003" w:tentative="1">
+      <w:start w:val="1"/>
+      <w:numFmt w:val="bullet"/>
+      <w:lvlText w:val="o"/>
+      <w:lvlJc w:val="left"/>
+      <w:pPr>
+        <w:ind w:left="3960" w:hanging="360"/>
+      </w:pPr>
+      <w:rPr>
+        <w:rFonts w:ascii="Courier New" w:hAnsi="Courier New" w:cs="Courier New" w:hint="default"/>
+      </w:rPr>
+    </w:lvl>
+    <w:lvl w:ilvl="5" w:tplc="10090005" w:tentative="1">
+      <w:start w:val="1"/>
+      <w:numFmt w:val="bullet"/>
+      <w:lvlText w:val=""/>
+      <w:lvlJc w:val="left"/>
+      <w:pPr>
+        <w:ind w:left="4680" w:hanging="360"/>
+      </w:pPr>
+      <w:rPr>
+        <w:rFonts w:ascii="Wingdings" w:hAnsi="Wingdings" w:hint="default"/>
+      </w:rPr>
+    </w:lvl>
+    <w:lvl w:ilvl="6" w:tplc="10090001" w:tentative="1">
+      <w:start w:val="1"/>
+      <w:numFmt w:val="bullet"/>
+      <w:lvlText w:val=""/>
+      <w:lvlJc w:val="left"/>
+      <w:pPr>
+        <w:ind w:left="5400" w:hanging="360"/>
+      </w:pPr>
+      <w:rPr>
+        <w:rFonts w:ascii="Symbol" w:hAnsi="Symbol" w:hint="default"/>
+      </w:rPr>
+    </w:lvl>
+    <w:lvl w:ilvl="7" w:tplc="10090003" w:tentative="1">
+      <w:start w:val="1"/>
+      <w:numFmt w:val="bullet"/>
+      <w:lvlText w:val="o"/>
+      <w:lvlJc w:val="left"/>
+      <w:pPr>
+        <w:ind w:left="6120" w:hanging="360"/>
+      </w:pPr>
+      <w:rPr>
+        <w:rFonts w:ascii="Courier New" w:hAnsi="Courier New" w:cs="Courier New" w:hint="default"/>
+      </w:rPr>
+    </w:lvl>
+    <w:lvl w:ilvl="8" w:tplc="10090005" w:tentative="1">
+      <w:start w:val="1"/>
+      <w:numFmt w:val="bullet"/>
+      <w:lvlText w:val=""/>
+      <w:lvlJc w:val="left"/>
+      <w:pPr>
+        <w:ind w:left="6840" w:hanging="360"/>
+      </w:pPr>
+      <w:rPr>
+        <w:rFonts w:ascii="Wingdings" w:hAnsi="Wingdings" w:hint="default"/>
+      </w:rPr>
+    </w:lvl>
+  </w:abstractNum>
+  <w:abstractNum w:abstractNumId="9">
+    <w:nsid w:val="786224A7"/>
+    <w:multiLevelType w:val="hybridMultilevel"/>
+    <w:tmpl w:val="82BE4CA4"/>
+    <w:lvl w:ilvl="0" w:tplc="10090005">
+      <w:start w:val="1"/>
+      <w:numFmt w:val="bullet"/>
+      <w:lvlText w:val=""/>
+      <w:lvlJc w:val="left"/>
+      <w:pPr>
+        <w:ind w:left="1080" w:hanging="360"/>
+      </w:pPr>
+      <w:rPr>
+        <w:rFonts w:ascii="Wingdings" w:hAnsi="Wingdings" w:hint="default"/>
+      </w:rPr>
+    </w:lvl>
+    <w:lvl w:ilvl="1" w:tplc="10090003" w:tentative="1">
       <w:start w:val="1"/>
       <w:numFmt w:val="bullet"/>
       <w:lvlText w:val="o"/>
@@ -1334,22 +2395,31 @@
     <w:abstractNumId w:val="0"/>
   </w:num>
   <w:num w:numId="2">
-    <w:abstractNumId w:val="6"/>
+    <w:abstractNumId w:val="8"/>
   </w:num>
   <w:num w:numId="3">
     <w:abstractNumId w:val="1"/>
   </w:num>
   <w:num w:numId="4">
+    <w:abstractNumId w:val="5"/>
+  </w:num>
+  <w:num w:numId="5">
+    <w:abstractNumId w:val="6"/>
+  </w:num>
+  <w:num w:numId="6">
+    <w:abstractNumId w:val="4"/>
+  </w:num>
+  <w:num w:numId="7">
+    <w:abstractNumId w:val="7"/>
+  </w:num>
+  <w:num w:numId="8">
+    <w:abstractNumId w:val="2"/>
+  </w:num>
+  <w:num w:numId="9">
     <w:abstractNumId w:val="3"/>
   </w:num>
-  <w:num w:numId="5">
-    <w:abstractNumId w:val="4"/>
-  </w:num>
-  <w:num w:numId="6">
-    <w:abstractNumId w:val="2"/>
-  </w:num>
-  <w:num w:numId="7">
-    <w:abstractNumId w:val="5"/>
+  <w:num w:numId="10">
+    <w:abstractNumId w:val="9"/>
   </w:num>
 </w:numbering>
 </file>
@@ -1552,6 +2622,79 @@
       <w:contextualSpacing/>
     </w:pPr>
   </w:style>
+  <w:style w:type="paragraph" w:styleId="HTMLPreformatted">
+    <w:name w:val="HTML Preformatted"/>
+    <w:basedOn w:val="Normal"/>
+    <w:link w:val="HTMLPreformattedChar"/>
+    <w:uiPriority w:val="99"/>
+    <w:semiHidden/>
+    <w:unhideWhenUsed/>
+    <w:rsid w:val="001B4EFF"/>
+    <w:pPr>
+      <w:tabs>
+        <w:tab w:val="left" w:pos="916"/>
+        <w:tab w:val="left" w:pos="1832"/>
+        <w:tab w:val="left" w:pos="2748"/>
+        <w:tab w:val="left" w:pos="3664"/>
+        <w:tab w:val="left" w:pos="4580"/>
+        <w:tab w:val="left" w:pos="5496"/>
+        <w:tab w:val="left" w:pos="6412"/>
+        <w:tab w:val="left" w:pos="7328"/>
+        <w:tab w:val="left" w:pos="8244"/>
+        <w:tab w:val="left" w:pos="9160"/>
+        <w:tab w:val="left" w:pos="10076"/>
+        <w:tab w:val="left" w:pos="10992"/>
+        <w:tab w:val="left" w:pos="11908"/>
+        <w:tab w:val="left" w:pos="12824"/>
+        <w:tab w:val="left" w:pos="13740"/>
+        <w:tab w:val="left" w:pos="14656"/>
+      </w:tabs>
+      <w:spacing w:after="0" w:line="240" w:lineRule="auto"/>
+    </w:pPr>
+    <w:rPr>
+      <w:rFonts w:ascii="Courier New" w:eastAsia="Times New Roman" w:hAnsi="Courier New" w:cs="Courier New"/>
+      <w:sz w:val="20"/>
+      <w:szCs w:val="20"/>
+      <w:lang w:eastAsia="en-CA"/>
+    </w:rPr>
+  </w:style>
+  <w:style w:type="character" w:customStyle="1" w:styleId="HTMLPreformattedChar">
+    <w:name w:val="HTML Preformatted Char"/>
+    <w:basedOn w:val="DefaultParagraphFont"/>
+    <w:link w:val="HTMLPreformatted"/>
+    <w:uiPriority w:val="99"/>
+    <w:semiHidden/>
+    <w:rsid w:val="001B4EFF"/>
+    <w:rPr>
+      <w:rFonts w:ascii="Courier New" w:eastAsia="Times New Roman" w:hAnsi="Courier New" w:cs="Courier New"/>
+      <w:sz w:val="20"/>
+      <w:szCs w:val="20"/>
+      <w:lang w:eastAsia="en-CA"/>
+    </w:rPr>
+  </w:style>
+  <w:style w:type="character" w:styleId="HTMLCode">
+    <w:name w:val="HTML Code"/>
+    <w:basedOn w:val="DefaultParagraphFont"/>
+    <w:uiPriority w:val="99"/>
+    <w:semiHidden/>
+    <w:unhideWhenUsed/>
+    <w:rsid w:val="001B4EFF"/>
+    <w:rPr>
+      <w:rFonts w:ascii="Courier New" w:eastAsia="Times New Roman" w:hAnsi="Courier New" w:cs="Courier New"/>
+      <w:sz w:val="20"/>
+      <w:szCs w:val="20"/>
+    </w:rPr>
+  </w:style>
+  <w:style w:type="character" w:customStyle="1" w:styleId="token">
+    <w:name w:val="token"/>
+    <w:basedOn w:val="DefaultParagraphFont"/>
+    <w:rsid w:val="001B4EFF"/>
+  </w:style>
+  <w:style w:type="character" w:customStyle="1" w:styleId="gatsby-highlight-code-line">
+    <w:name w:val="gatsby-highlight-code-line"/>
+    <w:basedOn w:val="DefaultParagraphFont"/>
+    <w:rsid w:val="001B4EFF"/>
+  </w:style>
 </w:styles>
 </file>
 
@@ -1752,6 +2895,79 @@
       <w:ind w:left="720"/>
       <w:contextualSpacing/>
     </w:pPr>
+  </w:style>
+  <w:style w:type="paragraph" w:styleId="HTMLPreformatted">
+    <w:name w:val="HTML Preformatted"/>
+    <w:basedOn w:val="Normal"/>
+    <w:link w:val="HTMLPreformattedChar"/>
+    <w:uiPriority w:val="99"/>
+    <w:semiHidden/>
+    <w:unhideWhenUsed/>
+    <w:rsid w:val="001B4EFF"/>
+    <w:pPr>
+      <w:tabs>
+        <w:tab w:val="left" w:pos="916"/>
+        <w:tab w:val="left" w:pos="1832"/>
+        <w:tab w:val="left" w:pos="2748"/>
+        <w:tab w:val="left" w:pos="3664"/>
+        <w:tab w:val="left" w:pos="4580"/>
+        <w:tab w:val="left" w:pos="5496"/>
+        <w:tab w:val="left" w:pos="6412"/>
+        <w:tab w:val="left" w:pos="7328"/>
+        <w:tab w:val="left" w:pos="8244"/>
+        <w:tab w:val="left" w:pos="9160"/>
+        <w:tab w:val="left" w:pos="10076"/>
+        <w:tab w:val="left" w:pos="10992"/>
+        <w:tab w:val="left" w:pos="11908"/>
+        <w:tab w:val="left" w:pos="12824"/>
+        <w:tab w:val="left" w:pos="13740"/>
+        <w:tab w:val="left" w:pos="14656"/>
+      </w:tabs>
+      <w:spacing w:after="0" w:line="240" w:lineRule="auto"/>
+    </w:pPr>
+    <w:rPr>
+      <w:rFonts w:ascii="Courier New" w:eastAsia="Times New Roman" w:hAnsi="Courier New" w:cs="Courier New"/>
+      <w:sz w:val="20"/>
+      <w:szCs w:val="20"/>
+      <w:lang w:eastAsia="en-CA"/>
+    </w:rPr>
+  </w:style>
+  <w:style w:type="character" w:customStyle="1" w:styleId="HTMLPreformattedChar">
+    <w:name w:val="HTML Preformatted Char"/>
+    <w:basedOn w:val="DefaultParagraphFont"/>
+    <w:link w:val="HTMLPreformatted"/>
+    <w:uiPriority w:val="99"/>
+    <w:semiHidden/>
+    <w:rsid w:val="001B4EFF"/>
+    <w:rPr>
+      <w:rFonts w:ascii="Courier New" w:eastAsia="Times New Roman" w:hAnsi="Courier New" w:cs="Courier New"/>
+      <w:sz w:val="20"/>
+      <w:szCs w:val="20"/>
+      <w:lang w:eastAsia="en-CA"/>
+    </w:rPr>
+  </w:style>
+  <w:style w:type="character" w:styleId="HTMLCode">
+    <w:name w:val="HTML Code"/>
+    <w:basedOn w:val="DefaultParagraphFont"/>
+    <w:uiPriority w:val="99"/>
+    <w:semiHidden/>
+    <w:unhideWhenUsed/>
+    <w:rsid w:val="001B4EFF"/>
+    <w:rPr>
+      <w:rFonts w:ascii="Courier New" w:eastAsia="Times New Roman" w:hAnsi="Courier New" w:cs="Courier New"/>
+      <w:sz w:val="20"/>
+      <w:szCs w:val="20"/>
+    </w:rPr>
+  </w:style>
+  <w:style w:type="character" w:customStyle="1" w:styleId="token">
+    <w:name w:val="token"/>
+    <w:basedOn w:val="DefaultParagraphFont"/>
+    <w:rsid w:val="001B4EFF"/>
+  </w:style>
+  <w:style w:type="character" w:customStyle="1" w:styleId="gatsby-highlight-code-line">
+    <w:name w:val="gatsby-highlight-code-line"/>
+    <w:basedOn w:val="DefaultParagraphFont"/>
+    <w:rsid w:val="001B4EFF"/>
   </w:style>
 </w:styles>
 </file>

</xml_diff>

<commit_message>
finished main notes for 12 React concepts
</commit_message>
<xml_diff>
--- a/12 Main Concepts of React.docx
+++ b/12 Main Concepts of React.docx
@@ -1206,48 +1206,239 @@
           <w:numId w:val="10"/>
         </w:numPr>
       </w:pPr>
+      <w:r>
+        <w:t>It can sometimes be tedious to use controlled components, because you need to write an event handler for every way your data can change and pipe all of the input state through a React component. This can become particularly annoying when you are converting a pre</w:t>
+      </w:r>
+      <w:r>
+        <w:t>-</w:t>
+      </w:r>
+      <w:r>
+        <w:t>existing codebase to React, or integrating a React application with a non-React library.</w:t>
+      </w:r>
+    </w:p>
+    <w:p>
+      <w:pPr>
+        <w:rPr>
+          <w:b/>
+        </w:rPr>
+      </w:pPr>
+      <w:r>
+        <w:rPr>
+          <w:b/>
+        </w:rPr>
+        <w:t>What is React recommendation on composition, inheritance and specialization?</w:t>
+      </w:r>
+    </w:p>
+    <w:p>
+      <w:pPr>
+        <w:pStyle w:val="ListParagraph"/>
+        <w:numPr>
+          <w:ilvl w:val="0"/>
+          <w:numId w:val="11"/>
+        </w:numPr>
+        <w:rPr>
+          <w:b/>
+        </w:rPr>
+      </w:pPr>
+      <w:r>
+        <w:t>React recommends using composition instead of inheritance to reuse code between components.</w:t>
+      </w:r>
+    </w:p>
+    <w:p>
+      <w:pPr>
+        <w:pStyle w:val="ListParagraph"/>
+        <w:numPr>
+          <w:ilvl w:val="0"/>
+          <w:numId w:val="11"/>
+        </w:numPr>
+      </w:pPr>
+      <w:r>
+        <w:t>React recommendation: “</w:t>
+      </w:r>
+      <w:r>
+        <w:t>At Facebook, we use React in thousands of components, and we haven’t found any use cases where we would recommend creating component inheritance hierarchies.</w:t>
+      </w:r>
+      <w:r>
+        <w:t xml:space="preserve"> </w:t>
+      </w:r>
+      <w:r>
+        <w:t>Props and composition give you all the flexibility you need to customize a component’s look and behavior in an explicit and safe way. Remember that components may accept arbitrary props, including primitive values, React elements, or functions.</w:t>
+      </w:r>
+      <w:r>
+        <w:t xml:space="preserve"> </w:t>
+      </w:r>
+      <w:r>
+        <w:t>If you want to reuse non-UI functionality between components, we suggest extracting it into a separate JavaScript module. The components may import it and use that function, object, or a class, without extending it.</w:t>
+      </w:r>
+      <w:r>
+        <w:t>”</w:t>
+      </w:r>
+    </w:p>
+    <w:p>
+      <w:pPr>
+        <w:rPr>
+          <w:b/>
+        </w:rPr>
+      </w:pPr>
+      <w:r>
+        <w:rPr>
+          <w:b/>
+        </w:rPr>
+        <w:t>Discuss minimal representation of state, where the state is suggested to live and inverse data flow.</w:t>
+      </w:r>
+    </w:p>
+    <w:p>
+      <w:pPr>
+        <w:pStyle w:val="ListParagraph"/>
+        <w:numPr>
+          <w:ilvl w:val="0"/>
+          <w:numId w:val="13"/>
+        </w:numPr>
+        <w:rPr>
+          <w:b/>
+        </w:rPr>
+      </w:pPr>
+      <w:r>
+        <w:t xml:space="preserve">Use DRY and the following questions to find the minimal representation of state for your app: </w:t>
+      </w:r>
+    </w:p>
+    <w:p>
+      <w:pPr>
+        <w:pStyle w:val="ListParagraph"/>
+        <w:numPr>
+          <w:ilvl w:val="0"/>
+          <w:numId w:val="14"/>
+        </w:numPr>
+        <w:rPr>
+          <w:b/>
+        </w:rPr>
+      </w:pPr>
+      <w:r>
+        <w:t xml:space="preserve">Is it passed in from a parent via props? If so, it likely isn’t state. </w:t>
+      </w:r>
+    </w:p>
+    <w:p>
+      <w:pPr>
+        <w:pStyle w:val="ListParagraph"/>
+        <w:numPr>
+          <w:ilvl w:val="0"/>
+          <w:numId w:val="14"/>
+        </w:numPr>
+        <w:rPr>
+          <w:b/>
+        </w:rPr>
+      </w:pPr>
+      <w:r>
+        <w:t xml:space="preserve">Does it remain unchanged over time? If so, it probably isn’t state. </w:t>
+      </w:r>
+    </w:p>
+    <w:p>
+      <w:pPr>
+        <w:pStyle w:val="ListParagraph"/>
+        <w:numPr>
+          <w:ilvl w:val="0"/>
+          <w:numId w:val="14"/>
+        </w:numPr>
+        <w:rPr>
+          <w:b/>
+        </w:rPr>
+      </w:pPr>
+      <w:r>
+        <w:t xml:space="preserve">Can you compute it based on any other state or props in your component? If so, it isn’t state. </w:t>
+      </w:r>
+    </w:p>
+    <w:p>
+      <w:pPr>
+        <w:pStyle w:val="ListParagraph"/>
+        <w:numPr>
+          <w:ilvl w:val="0"/>
+          <w:numId w:val="13"/>
+        </w:numPr>
+        <w:rPr>
+          <w:b/>
+        </w:rPr>
+      </w:pPr>
+      <w:r>
+        <w:t>As for where the state should live, do the following for each piece of state in your app:</w:t>
+      </w:r>
+    </w:p>
+    <w:p>
+      <w:pPr>
+        <w:pStyle w:val="ListParagraph"/>
+        <w:numPr>
+          <w:ilvl w:val="0"/>
+          <w:numId w:val="15"/>
+        </w:numPr>
+        <w:rPr>
+          <w:b/>
+        </w:rPr>
+      </w:pPr>
+      <w:r>
+        <w:t>Identify every component that renders something based on that state.</w:t>
+      </w:r>
+    </w:p>
+    <w:p>
+      <w:pPr>
+        <w:pStyle w:val="ListParagraph"/>
+        <w:numPr>
+          <w:ilvl w:val="0"/>
+          <w:numId w:val="15"/>
+        </w:numPr>
+        <w:rPr>
+          <w:b/>
+        </w:rPr>
+      </w:pPr>
+      <w:r>
+        <w:t>Find a common owner component (a single component above all the components that need the state in the hierarchy).</w:t>
+      </w:r>
+    </w:p>
+    <w:p>
+      <w:pPr>
+        <w:pStyle w:val="ListParagraph"/>
+        <w:numPr>
+          <w:ilvl w:val="0"/>
+          <w:numId w:val="15"/>
+        </w:numPr>
+        <w:rPr>
+          <w:b/>
+        </w:rPr>
+      </w:pPr>
+      <w:r>
+        <w:t>Either the common owner or another component higher up in the hierarchy should own the state.</w:t>
+      </w:r>
+    </w:p>
+    <w:p>
+      <w:pPr>
+        <w:pStyle w:val="ListParagraph"/>
+        <w:numPr>
+          <w:ilvl w:val="0"/>
+          <w:numId w:val="15"/>
+        </w:numPr>
+        <w:rPr>
+          <w:b/>
+        </w:rPr>
+      </w:pPr>
+      <w:r>
+        <w:lastRenderedPageBreak/>
+        <w:t xml:space="preserve">If you can’t find a component where it makes sense to own the state, create a new component solely for holding the state and add it somewhere in the hierarchy above the common owner component. </w:t>
+      </w:r>
+    </w:p>
+    <w:p>
+      <w:pPr>
+        <w:pStyle w:val="ListParagraph"/>
+        <w:numPr>
+          <w:ilvl w:val="0"/>
+          <w:numId w:val="13"/>
+        </w:numPr>
+        <w:rPr>
+          <w:b/>
+        </w:rPr>
+      </w:pPr>
+      <w:r>
+        <w:t xml:space="preserve">Use callback functions to communicate with parent components to update their state. </w:t>
+      </w:r>
       <w:bookmarkStart w:id="0" w:name="_GoBack"/>
       <w:bookmarkEnd w:id="0"/>
-    </w:p>
-    <w:p>
-      <w:pPr>
-        <w:rPr>
-          <w:b/>
-        </w:rPr>
-      </w:pPr>
-      <w:r>
-        <w:rPr>
-          <w:b/>
-        </w:rPr>
-        <w:t>What is React recommendation on composition, inheritance and specialization?</w:t>
-      </w:r>
-    </w:p>
-    <w:p>
-      <w:pPr>
-        <w:rPr>
-          <w:b/>
-        </w:rPr>
-      </w:pPr>
-    </w:p>
-    <w:p>
-      <w:pPr>
-        <w:rPr>
-          <w:b/>
-        </w:rPr>
-      </w:pPr>
-      <w:r>
-        <w:rPr>
-          <w:b/>
-        </w:rPr>
-        <w:t>Discuss minimal representation of state, where the state is suggested to live and inverse data flow.</w:t>
-      </w:r>
-    </w:p>
-    <w:p>
-      <w:pPr>
-        <w:rPr>
-          <w:b/>
-        </w:rPr>
-      </w:pPr>
     </w:p>
     <w:sectPr>
       <w:pgSz w:w="12240" w:h="15840"/>
@@ -1262,6 +1453,205 @@
 <file path=word/numbering.xml><?xml version="1.0" encoding="utf-8"?>
 <w:numbering xmlns:wpc="http://schemas.microsoft.com/office/word/2010/wordprocessingCanvas" xmlns:mc="http://schemas.openxmlformats.org/markup-compatibility/2006" xmlns:o="urn:schemas-microsoft-com:office:office" xmlns:r="http://schemas.openxmlformats.org/officeDocument/2006/relationships" xmlns:m="http://schemas.openxmlformats.org/officeDocument/2006/math" xmlns:v="urn:schemas-microsoft-com:vml" xmlns:wp14="http://schemas.microsoft.com/office/word/2010/wordprocessingDrawing" xmlns:wp="http://schemas.openxmlformats.org/drawingml/2006/wordprocessingDrawing" xmlns:w10="urn:schemas-microsoft-com:office:word" xmlns:w="http://schemas.openxmlformats.org/wordprocessingml/2006/main" xmlns:w14="http://schemas.microsoft.com/office/word/2010/wordml" xmlns:wpg="http://schemas.microsoft.com/office/word/2010/wordprocessingGroup" xmlns:wpi="http://schemas.microsoft.com/office/word/2010/wordprocessingInk" xmlns:wne="http://schemas.microsoft.com/office/word/2006/wordml" xmlns:wps="http://schemas.microsoft.com/office/word/2010/wordprocessingShape" mc:Ignorable="w14 wp14">
   <w:abstractNum w:abstractNumId="0">
+    <w:nsid w:val="17682EF8"/>
+    <w:multiLevelType w:val="hybridMultilevel"/>
+    <w:tmpl w:val="F14A2A38"/>
+    <w:lvl w:ilvl="0" w:tplc="10090005">
+      <w:start w:val="1"/>
+      <w:numFmt w:val="bullet"/>
+      <w:lvlText w:val=""/>
+      <w:lvlJc w:val="left"/>
+      <w:pPr>
+        <w:ind w:left="1080" w:hanging="360"/>
+      </w:pPr>
+      <w:rPr>
+        <w:rFonts w:ascii="Wingdings" w:hAnsi="Wingdings" w:hint="default"/>
+      </w:rPr>
+    </w:lvl>
+    <w:lvl w:ilvl="1" w:tplc="10090003" w:tentative="1">
+      <w:start w:val="1"/>
+      <w:numFmt w:val="bullet"/>
+      <w:lvlText w:val="o"/>
+      <w:lvlJc w:val="left"/>
+      <w:pPr>
+        <w:ind w:left="1800" w:hanging="360"/>
+      </w:pPr>
+      <w:rPr>
+        <w:rFonts w:ascii="Courier New" w:hAnsi="Courier New" w:cs="Courier New" w:hint="default"/>
+      </w:rPr>
+    </w:lvl>
+    <w:lvl w:ilvl="2" w:tplc="10090005" w:tentative="1">
+      <w:start w:val="1"/>
+      <w:numFmt w:val="bullet"/>
+      <w:lvlText w:val=""/>
+      <w:lvlJc w:val="left"/>
+      <w:pPr>
+        <w:ind w:left="2520" w:hanging="360"/>
+      </w:pPr>
+      <w:rPr>
+        <w:rFonts w:ascii="Wingdings" w:hAnsi="Wingdings" w:hint="default"/>
+      </w:rPr>
+    </w:lvl>
+    <w:lvl w:ilvl="3" w:tplc="10090001" w:tentative="1">
+      <w:start w:val="1"/>
+      <w:numFmt w:val="bullet"/>
+      <w:lvlText w:val=""/>
+      <w:lvlJc w:val="left"/>
+      <w:pPr>
+        <w:ind w:left="3240" w:hanging="360"/>
+      </w:pPr>
+      <w:rPr>
+        <w:rFonts w:ascii="Symbol" w:hAnsi="Symbol" w:hint="default"/>
+      </w:rPr>
+    </w:lvl>
+    <w:lvl w:ilvl="4" w:tplc="10090003" w:tentative="1">
+      <w:start w:val="1"/>
+      <w:numFmt w:val="bullet"/>
+      <w:lvlText w:val="o"/>
+      <w:lvlJc w:val="left"/>
+      <w:pPr>
+        <w:ind w:left="3960" w:hanging="360"/>
+      </w:pPr>
+      <w:rPr>
+        <w:rFonts w:ascii="Courier New" w:hAnsi="Courier New" w:cs="Courier New" w:hint="default"/>
+      </w:rPr>
+    </w:lvl>
+    <w:lvl w:ilvl="5" w:tplc="10090005" w:tentative="1">
+      <w:start w:val="1"/>
+      <w:numFmt w:val="bullet"/>
+      <w:lvlText w:val=""/>
+      <w:lvlJc w:val="left"/>
+      <w:pPr>
+        <w:ind w:left="4680" w:hanging="360"/>
+      </w:pPr>
+      <w:rPr>
+        <w:rFonts w:ascii="Wingdings" w:hAnsi="Wingdings" w:hint="default"/>
+      </w:rPr>
+    </w:lvl>
+    <w:lvl w:ilvl="6" w:tplc="10090001" w:tentative="1">
+      <w:start w:val="1"/>
+      <w:numFmt w:val="bullet"/>
+      <w:lvlText w:val=""/>
+      <w:lvlJc w:val="left"/>
+      <w:pPr>
+        <w:ind w:left="5400" w:hanging="360"/>
+      </w:pPr>
+      <w:rPr>
+        <w:rFonts w:ascii="Symbol" w:hAnsi="Symbol" w:hint="default"/>
+      </w:rPr>
+    </w:lvl>
+    <w:lvl w:ilvl="7" w:tplc="10090003" w:tentative="1">
+      <w:start w:val="1"/>
+      <w:numFmt w:val="bullet"/>
+      <w:lvlText w:val="o"/>
+      <w:lvlJc w:val="left"/>
+      <w:pPr>
+        <w:ind w:left="6120" w:hanging="360"/>
+      </w:pPr>
+      <w:rPr>
+        <w:rFonts w:ascii="Courier New" w:hAnsi="Courier New" w:cs="Courier New" w:hint="default"/>
+      </w:rPr>
+    </w:lvl>
+    <w:lvl w:ilvl="8" w:tplc="10090005" w:tentative="1">
+      <w:start w:val="1"/>
+      <w:numFmt w:val="bullet"/>
+      <w:lvlText w:val=""/>
+      <w:lvlJc w:val="left"/>
+      <w:pPr>
+        <w:ind w:left="6840" w:hanging="360"/>
+      </w:pPr>
+      <w:rPr>
+        <w:rFonts w:ascii="Wingdings" w:hAnsi="Wingdings" w:hint="default"/>
+      </w:rPr>
+    </w:lvl>
+  </w:abstractNum>
+  <w:abstractNum w:abstractNumId="1">
+    <w:nsid w:val="27DB3DB2"/>
+    <w:multiLevelType w:val="hybridMultilevel"/>
+    <w:tmpl w:val="3F4CD69C"/>
+    <w:lvl w:ilvl="0" w:tplc="1009000F">
+      <w:start w:val="1"/>
+      <w:numFmt w:val="decimal"/>
+      <w:lvlText w:val="%1."/>
+      <w:lvlJc w:val="left"/>
+      <w:pPr>
+        <w:ind w:left="1800" w:hanging="360"/>
+      </w:pPr>
+    </w:lvl>
+    <w:lvl w:ilvl="1" w:tplc="10090019" w:tentative="1">
+      <w:start w:val="1"/>
+      <w:numFmt w:val="lowerLetter"/>
+      <w:lvlText w:val="%2."/>
+      <w:lvlJc w:val="left"/>
+      <w:pPr>
+        <w:ind w:left="2520" w:hanging="360"/>
+      </w:pPr>
+    </w:lvl>
+    <w:lvl w:ilvl="2" w:tplc="1009001B" w:tentative="1">
+      <w:start w:val="1"/>
+      <w:numFmt w:val="lowerRoman"/>
+      <w:lvlText w:val="%3."/>
+      <w:lvlJc w:val="right"/>
+      <w:pPr>
+        <w:ind w:left="3240" w:hanging="180"/>
+      </w:pPr>
+    </w:lvl>
+    <w:lvl w:ilvl="3" w:tplc="1009000F" w:tentative="1">
+      <w:start w:val="1"/>
+      <w:numFmt w:val="decimal"/>
+      <w:lvlText w:val="%4."/>
+      <w:lvlJc w:val="left"/>
+      <w:pPr>
+        <w:ind w:left="3960" w:hanging="360"/>
+      </w:pPr>
+    </w:lvl>
+    <w:lvl w:ilvl="4" w:tplc="10090019" w:tentative="1">
+      <w:start w:val="1"/>
+      <w:numFmt w:val="lowerLetter"/>
+      <w:lvlText w:val="%5."/>
+      <w:lvlJc w:val="left"/>
+      <w:pPr>
+        <w:ind w:left="4680" w:hanging="360"/>
+      </w:pPr>
+    </w:lvl>
+    <w:lvl w:ilvl="5" w:tplc="1009001B" w:tentative="1">
+      <w:start w:val="1"/>
+      <w:numFmt w:val="lowerRoman"/>
+      <w:lvlText w:val="%6."/>
+      <w:lvlJc w:val="right"/>
+      <w:pPr>
+        <w:ind w:left="5400" w:hanging="180"/>
+      </w:pPr>
+    </w:lvl>
+    <w:lvl w:ilvl="6" w:tplc="1009000F" w:tentative="1">
+      <w:start w:val="1"/>
+      <w:numFmt w:val="decimal"/>
+      <w:lvlText w:val="%7."/>
+      <w:lvlJc w:val="left"/>
+      <w:pPr>
+        <w:ind w:left="6120" w:hanging="360"/>
+      </w:pPr>
+    </w:lvl>
+    <w:lvl w:ilvl="7" w:tplc="10090019" w:tentative="1">
+      <w:start w:val="1"/>
+      <w:numFmt w:val="lowerLetter"/>
+      <w:lvlText w:val="%8."/>
+      <w:lvlJc w:val="left"/>
+      <w:pPr>
+        <w:ind w:left="6840" w:hanging="360"/>
+      </w:pPr>
+    </w:lvl>
+    <w:lvl w:ilvl="8" w:tplc="1009001B" w:tentative="1">
+      <w:start w:val="1"/>
+      <w:numFmt w:val="lowerRoman"/>
+      <w:lvlText w:val="%9."/>
+      <w:lvlJc w:val="right"/>
+      <w:pPr>
+        <w:ind w:left="7560" w:hanging="180"/>
+      </w:pPr>
+    </w:lvl>
+  </w:abstractNum>
+  <w:abstractNum w:abstractNumId="2">
     <w:nsid w:val="29B53A49"/>
     <w:multiLevelType w:val="hybridMultilevel"/>
     <w:tmpl w:val="AB5C8C26"/>
@@ -1374,7 +1764,120 @@
       </w:rPr>
     </w:lvl>
   </w:abstractNum>
-  <w:abstractNum w:abstractNumId="1">
+  <w:abstractNum w:abstractNumId="3">
+    <w:nsid w:val="2C102DD3"/>
+    <w:multiLevelType w:val="hybridMultilevel"/>
+    <w:tmpl w:val="56DA3C16"/>
+    <w:lvl w:ilvl="0" w:tplc="10090005">
+      <w:start w:val="1"/>
+      <w:numFmt w:val="bullet"/>
+      <w:lvlText w:val=""/>
+      <w:lvlJc w:val="left"/>
+      <w:pPr>
+        <w:ind w:left="1446" w:hanging="360"/>
+      </w:pPr>
+      <w:rPr>
+        <w:rFonts w:ascii="Wingdings" w:hAnsi="Wingdings" w:hint="default"/>
+      </w:rPr>
+    </w:lvl>
+    <w:lvl w:ilvl="1" w:tplc="10090003" w:tentative="1">
+      <w:start w:val="1"/>
+      <w:numFmt w:val="bullet"/>
+      <w:lvlText w:val="o"/>
+      <w:lvlJc w:val="left"/>
+      <w:pPr>
+        <w:ind w:left="2166" w:hanging="360"/>
+      </w:pPr>
+      <w:rPr>
+        <w:rFonts w:ascii="Courier New" w:hAnsi="Courier New" w:cs="Courier New" w:hint="default"/>
+      </w:rPr>
+    </w:lvl>
+    <w:lvl w:ilvl="2" w:tplc="10090005" w:tentative="1">
+      <w:start w:val="1"/>
+      <w:numFmt w:val="bullet"/>
+      <w:lvlText w:val=""/>
+      <w:lvlJc w:val="left"/>
+      <w:pPr>
+        <w:ind w:left="2886" w:hanging="360"/>
+      </w:pPr>
+      <w:rPr>
+        <w:rFonts w:ascii="Wingdings" w:hAnsi="Wingdings" w:hint="default"/>
+      </w:rPr>
+    </w:lvl>
+    <w:lvl w:ilvl="3" w:tplc="10090001" w:tentative="1">
+      <w:start w:val="1"/>
+      <w:numFmt w:val="bullet"/>
+      <w:lvlText w:val=""/>
+      <w:lvlJc w:val="left"/>
+      <w:pPr>
+        <w:ind w:left="3606" w:hanging="360"/>
+      </w:pPr>
+      <w:rPr>
+        <w:rFonts w:ascii="Symbol" w:hAnsi="Symbol" w:hint="default"/>
+      </w:rPr>
+    </w:lvl>
+    <w:lvl w:ilvl="4" w:tplc="10090003" w:tentative="1">
+      <w:start w:val="1"/>
+      <w:numFmt w:val="bullet"/>
+      <w:lvlText w:val="o"/>
+      <w:lvlJc w:val="left"/>
+      <w:pPr>
+        <w:ind w:left="4326" w:hanging="360"/>
+      </w:pPr>
+      <w:rPr>
+        <w:rFonts w:ascii="Courier New" w:hAnsi="Courier New" w:cs="Courier New" w:hint="default"/>
+      </w:rPr>
+    </w:lvl>
+    <w:lvl w:ilvl="5" w:tplc="10090005" w:tentative="1">
+      <w:start w:val="1"/>
+      <w:numFmt w:val="bullet"/>
+      <w:lvlText w:val=""/>
+      <w:lvlJc w:val="left"/>
+      <w:pPr>
+        <w:ind w:left="5046" w:hanging="360"/>
+      </w:pPr>
+      <w:rPr>
+        <w:rFonts w:ascii="Wingdings" w:hAnsi="Wingdings" w:hint="default"/>
+      </w:rPr>
+    </w:lvl>
+    <w:lvl w:ilvl="6" w:tplc="10090001" w:tentative="1">
+      <w:start w:val="1"/>
+      <w:numFmt w:val="bullet"/>
+      <w:lvlText w:val=""/>
+      <w:lvlJc w:val="left"/>
+      <w:pPr>
+        <w:ind w:left="5766" w:hanging="360"/>
+      </w:pPr>
+      <w:rPr>
+        <w:rFonts w:ascii="Symbol" w:hAnsi="Symbol" w:hint="default"/>
+      </w:rPr>
+    </w:lvl>
+    <w:lvl w:ilvl="7" w:tplc="10090003" w:tentative="1">
+      <w:start w:val="1"/>
+      <w:numFmt w:val="bullet"/>
+      <w:lvlText w:val="o"/>
+      <w:lvlJc w:val="left"/>
+      <w:pPr>
+        <w:ind w:left="6486" w:hanging="360"/>
+      </w:pPr>
+      <w:rPr>
+        <w:rFonts w:ascii="Courier New" w:hAnsi="Courier New" w:cs="Courier New" w:hint="default"/>
+      </w:rPr>
+    </w:lvl>
+    <w:lvl w:ilvl="8" w:tplc="10090005" w:tentative="1">
+      <w:start w:val="1"/>
+      <w:numFmt w:val="bullet"/>
+      <w:lvlText w:val=""/>
+      <w:lvlJc w:val="left"/>
+      <w:pPr>
+        <w:ind w:left="7206" w:hanging="360"/>
+      </w:pPr>
+      <w:rPr>
+        <w:rFonts w:ascii="Wingdings" w:hAnsi="Wingdings" w:hint="default"/>
+      </w:rPr>
+    </w:lvl>
+  </w:abstractNum>
+  <w:abstractNum w:abstractNumId="4">
     <w:nsid w:val="384021A2"/>
     <w:multiLevelType w:val="hybridMultilevel"/>
     <w:tmpl w:val="EA3C821A"/>
@@ -1487,7 +1990,7 @@
       </w:rPr>
     </w:lvl>
   </w:abstractNum>
-  <w:abstractNum w:abstractNumId="2">
+  <w:abstractNum w:abstractNumId="5">
     <w:nsid w:val="3CA84223"/>
     <w:multiLevelType w:val="hybridMultilevel"/>
     <w:tmpl w:val="F7422848"/>
@@ -1600,7 +2103,7 @@
       </w:rPr>
     </w:lvl>
   </w:abstractNum>
-  <w:abstractNum w:abstractNumId="3">
+  <w:abstractNum w:abstractNumId="6">
     <w:nsid w:val="45EB06FC"/>
     <w:multiLevelType w:val="hybridMultilevel"/>
     <w:tmpl w:val="4EF455F4"/>
@@ -1713,7 +2216,7 @@
       </w:rPr>
     </w:lvl>
   </w:abstractNum>
-  <w:abstractNum w:abstractNumId="4">
+  <w:abstractNum w:abstractNumId="7">
     <w:nsid w:val="5AB81D26"/>
     <w:multiLevelType w:val="hybridMultilevel"/>
     <w:tmpl w:val="F3141008"/>
@@ -1826,7 +2329,93 @@
       </w:rPr>
     </w:lvl>
   </w:abstractNum>
-  <w:abstractNum w:abstractNumId="5">
+  <w:abstractNum w:abstractNumId="8">
+    <w:nsid w:val="5B127B0E"/>
+    <w:multiLevelType w:val="hybridMultilevel"/>
+    <w:tmpl w:val="3B5E16A4"/>
+    <w:lvl w:ilvl="0" w:tplc="1009000F">
+      <w:start w:val="1"/>
+      <w:numFmt w:val="decimal"/>
+      <w:lvlText w:val="%1."/>
+      <w:lvlJc w:val="left"/>
+      <w:pPr>
+        <w:ind w:left="1800" w:hanging="360"/>
+      </w:pPr>
+    </w:lvl>
+    <w:lvl w:ilvl="1" w:tplc="10090019" w:tentative="1">
+      <w:start w:val="1"/>
+      <w:numFmt w:val="lowerLetter"/>
+      <w:lvlText w:val="%2."/>
+      <w:lvlJc w:val="left"/>
+      <w:pPr>
+        <w:ind w:left="2520" w:hanging="360"/>
+      </w:pPr>
+    </w:lvl>
+    <w:lvl w:ilvl="2" w:tplc="1009001B" w:tentative="1">
+      <w:start w:val="1"/>
+      <w:numFmt w:val="lowerRoman"/>
+      <w:lvlText w:val="%3."/>
+      <w:lvlJc w:val="right"/>
+      <w:pPr>
+        <w:ind w:left="3240" w:hanging="180"/>
+      </w:pPr>
+    </w:lvl>
+    <w:lvl w:ilvl="3" w:tplc="1009000F" w:tentative="1">
+      <w:start w:val="1"/>
+      <w:numFmt w:val="decimal"/>
+      <w:lvlText w:val="%4."/>
+      <w:lvlJc w:val="left"/>
+      <w:pPr>
+        <w:ind w:left="3960" w:hanging="360"/>
+      </w:pPr>
+    </w:lvl>
+    <w:lvl w:ilvl="4" w:tplc="10090019" w:tentative="1">
+      <w:start w:val="1"/>
+      <w:numFmt w:val="lowerLetter"/>
+      <w:lvlText w:val="%5."/>
+      <w:lvlJc w:val="left"/>
+      <w:pPr>
+        <w:ind w:left="4680" w:hanging="360"/>
+      </w:pPr>
+    </w:lvl>
+    <w:lvl w:ilvl="5" w:tplc="1009001B" w:tentative="1">
+      <w:start w:val="1"/>
+      <w:numFmt w:val="lowerRoman"/>
+      <w:lvlText w:val="%6."/>
+      <w:lvlJc w:val="right"/>
+      <w:pPr>
+        <w:ind w:left="5400" w:hanging="180"/>
+      </w:pPr>
+    </w:lvl>
+    <w:lvl w:ilvl="6" w:tplc="1009000F" w:tentative="1">
+      <w:start w:val="1"/>
+      <w:numFmt w:val="decimal"/>
+      <w:lvlText w:val="%7."/>
+      <w:lvlJc w:val="left"/>
+      <w:pPr>
+        <w:ind w:left="6120" w:hanging="360"/>
+      </w:pPr>
+    </w:lvl>
+    <w:lvl w:ilvl="7" w:tplc="10090019" w:tentative="1">
+      <w:start w:val="1"/>
+      <w:numFmt w:val="lowerLetter"/>
+      <w:lvlText w:val="%8."/>
+      <w:lvlJc w:val="left"/>
+      <w:pPr>
+        <w:ind w:left="6840" w:hanging="360"/>
+      </w:pPr>
+    </w:lvl>
+    <w:lvl w:ilvl="8" w:tplc="1009001B" w:tentative="1">
+      <w:start w:val="1"/>
+      <w:numFmt w:val="lowerRoman"/>
+      <w:lvlText w:val="%9."/>
+      <w:lvlJc w:val="right"/>
+      <w:pPr>
+        <w:ind w:left="7560" w:hanging="180"/>
+      </w:pPr>
+    </w:lvl>
+  </w:abstractNum>
+  <w:abstractNum w:abstractNumId="9">
     <w:nsid w:val="626F1A24"/>
     <w:multiLevelType w:val="hybridMultilevel"/>
     <w:tmpl w:val="094885C0"/>
@@ -1939,7 +2528,7 @@
       </w:rPr>
     </w:lvl>
   </w:abstractNum>
-  <w:abstractNum w:abstractNumId="6">
+  <w:abstractNum w:abstractNumId="10">
     <w:nsid w:val="6464246D"/>
     <w:multiLevelType w:val="hybridMultilevel"/>
     <w:tmpl w:val="6BB43BA4"/>
@@ -2052,7 +2641,7 @@
       </w:rPr>
     </w:lvl>
   </w:abstractNum>
-  <w:abstractNum w:abstractNumId="7">
+  <w:abstractNum w:abstractNumId="11">
     <w:nsid w:val="667978BE"/>
     <w:multiLevelType w:val="hybridMultilevel"/>
     <w:tmpl w:val="BFFA6250"/>
@@ -2165,7 +2754,7 @@
       </w:rPr>
     </w:lvl>
   </w:abstractNum>
-  <w:abstractNum w:abstractNumId="8">
+  <w:abstractNum w:abstractNumId="12">
     <w:nsid w:val="7067712D"/>
     <w:multiLevelType w:val="hybridMultilevel"/>
     <w:tmpl w:val="1D24404E"/>
@@ -2278,7 +2867,7 @@
       </w:rPr>
     </w:lvl>
   </w:abstractNum>
-  <w:abstractNum w:abstractNumId="9">
+  <w:abstractNum w:abstractNumId="13">
     <w:nsid w:val="786224A7"/>
     <w:multiLevelType w:val="hybridMultilevel"/>
     <w:tmpl w:val="82BE4CA4"/>
@@ -2391,35 +2980,163 @@
       </w:rPr>
     </w:lvl>
   </w:abstractNum>
+  <w:abstractNum w:abstractNumId="14">
+    <w:nsid w:val="792C7063"/>
+    <w:multiLevelType w:val="hybridMultilevel"/>
+    <w:tmpl w:val="E4B0D1F6"/>
+    <w:lvl w:ilvl="0" w:tplc="10090005">
+      <w:start w:val="1"/>
+      <w:numFmt w:val="bullet"/>
+      <w:lvlText w:val=""/>
+      <w:lvlJc w:val="left"/>
+      <w:pPr>
+        <w:ind w:left="1080" w:hanging="360"/>
+      </w:pPr>
+      <w:rPr>
+        <w:rFonts w:ascii="Wingdings" w:hAnsi="Wingdings" w:hint="default"/>
+      </w:rPr>
+    </w:lvl>
+    <w:lvl w:ilvl="1" w:tplc="10090003" w:tentative="1">
+      <w:start w:val="1"/>
+      <w:numFmt w:val="bullet"/>
+      <w:lvlText w:val="o"/>
+      <w:lvlJc w:val="left"/>
+      <w:pPr>
+        <w:ind w:left="1800" w:hanging="360"/>
+      </w:pPr>
+      <w:rPr>
+        <w:rFonts w:ascii="Courier New" w:hAnsi="Courier New" w:cs="Courier New" w:hint="default"/>
+      </w:rPr>
+    </w:lvl>
+    <w:lvl w:ilvl="2" w:tplc="10090005" w:tentative="1">
+      <w:start w:val="1"/>
+      <w:numFmt w:val="bullet"/>
+      <w:lvlText w:val=""/>
+      <w:lvlJc w:val="left"/>
+      <w:pPr>
+        <w:ind w:left="2520" w:hanging="360"/>
+      </w:pPr>
+      <w:rPr>
+        <w:rFonts w:ascii="Wingdings" w:hAnsi="Wingdings" w:hint="default"/>
+      </w:rPr>
+    </w:lvl>
+    <w:lvl w:ilvl="3" w:tplc="10090001" w:tentative="1">
+      <w:start w:val="1"/>
+      <w:numFmt w:val="bullet"/>
+      <w:lvlText w:val=""/>
+      <w:lvlJc w:val="left"/>
+      <w:pPr>
+        <w:ind w:left="3240" w:hanging="360"/>
+      </w:pPr>
+      <w:rPr>
+        <w:rFonts w:ascii="Symbol" w:hAnsi="Symbol" w:hint="default"/>
+      </w:rPr>
+    </w:lvl>
+    <w:lvl w:ilvl="4" w:tplc="10090003" w:tentative="1">
+      <w:start w:val="1"/>
+      <w:numFmt w:val="bullet"/>
+      <w:lvlText w:val="o"/>
+      <w:lvlJc w:val="left"/>
+      <w:pPr>
+        <w:ind w:left="3960" w:hanging="360"/>
+      </w:pPr>
+      <w:rPr>
+        <w:rFonts w:ascii="Courier New" w:hAnsi="Courier New" w:cs="Courier New" w:hint="default"/>
+      </w:rPr>
+    </w:lvl>
+    <w:lvl w:ilvl="5" w:tplc="10090005" w:tentative="1">
+      <w:start w:val="1"/>
+      <w:numFmt w:val="bullet"/>
+      <w:lvlText w:val=""/>
+      <w:lvlJc w:val="left"/>
+      <w:pPr>
+        <w:ind w:left="4680" w:hanging="360"/>
+      </w:pPr>
+      <w:rPr>
+        <w:rFonts w:ascii="Wingdings" w:hAnsi="Wingdings" w:hint="default"/>
+      </w:rPr>
+    </w:lvl>
+    <w:lvl w:ilvl="6" w:tplc="10090001" w:tentative="1">
+      <w:start w:val="1"/>
+      <w:numFmt w:val="bullet"/>
+      <w:lvlText w:val=""/>
+      <w:lvlJc w:val="left"/>
+      <w:pPr>
+        <w:ind w:left="5400" w:hanging="360"/>
+      </w:pPr>
+      <w:rPr>
+        <w:rFonts w:ascii="Symbol" w:hAnsi="Symbol" w:hint="default"/>
+      </w:rPr>
+    </w:lvl>
+    <w:lvl w:ilvl="7" w:tplc="10090003" w:tentative="1">
+      <w:start w:val="1"/>
+      <w:numFmt w:val="bullet"/>
+      <w:lvlText w:val="o"/>
+      <w:lvlJc w:val="left"/>
+      <w:pPr>
+        <w:ind w:left="6120" w:hanging="360"/>
+      </w:pPr>
+      <w:rPr>
+        <w:rFonts w:ascii="Courier New" w:hAnsi="Courier New" w:cs="Courier New" w:hint="default"/>
+      </w:rPr>
+    </w:lvl>
+    <w:lvl w:ilvl="8" w:tplc="10090005" w:tentative="1">
+      <w:start w:val="1"/>
+      <w:numFmt w:val="bullet"/>
+      <w:lvlText w:val=""/>
+      <w:lvlJc w:val="left"/>
+      <w:pPr>
+        <w:ind w:left="6840" w:hanging="360"/>
+      </w:pPr>
+      <w:rPr>
+        <w:rFonts w:ascii="Wingdings" w:hAnsi="Wingdings" w:hint="default"/>
+      </w:rPr>
+    </w:lvl>
+  </w:abstractNum>
   <w:num w:numId="1">
+    <w:abstractNumId w:val="2"/>
+  </w:num>
+  <w:num w:numId="2">
+    <w:abstractNumId w:val="12"/>
+  </w:num>
+  <w:num w:numId="3">
+    <w:abstractNumId w:val="4"/>
+  </w:num>
+  <w:num w:numId="4">
+    <w:abstractNumId w:val="9"/>
+  </w:num>
+  <w:num w:numId="5">
+    <w:abstractNumId w:val="10"/>
+  </w:num>
+  <w:num w:numId="6">
+    <w:abstractNumId w:val="7"/>
+  </w:num>
+  <w:num w:numId="7">
+    <w:abstractNumId w:val="11"/>
+  </w:num>
+  <w:num w:numId="8">
+    <w:abstractNumId w:val="5"/>
+  </w:num>
+  <w:num w:numId="9">
+    <w:abstractNumId w:val="6"/>
+  </w:num>
+  <w:num w:numId="10">
+    <w:abstractNumId w:val="13"/>
+  </w:num>
+  <w:num w:numId="11">
+    <w:abstractNumId w:val="14"/>
+  </w:num>
+  <w:num w:numId="12">
+    <w:abstractNumId w:val="3"/>
+  </w:num>
+  <w:num w:numId="13">
     <w:abstractNumId w:val="0"/>
   </w:num>
-  <w:num w:numId="2">
+  <w:num w:numId="14">
     <w:abstractNumId w:val="8"/>
   </w:num>
-  <w:num w:numId="3">
+  <w:num w:numId="15">
     <w:abstractNumId w:val="1"/>
-  </w:num>
-  <w:num w:numId="4">
-    <w:abstractNumId w:val="5"/>
-  </w:num>
-  <w:num w:numId="5">
-    <w:abstractNumId w:val="6"/>
-  </w:num>
-  <w:num w:numId="6">
-    <w:abstractNumId w:val="4"/>
-  </w:num>
-  <w:num w:numId="7">
-    <w:abstractNumId w:val="7"/>
-  </w:num>
-  <w:num w:numId="8">
-    <w:abstractNumId w:val="2"/>
-  </w:num>
-  <w:num w:numId="9">
-    <w:abstractNumId w:val="3"/>
-  </w:num>
-  <w:num w:numId="10">
-    <w:abstractNumId w:val="9"/>
   </w:num>
 </w:numbering>
 </file>

</xml_diff>